<commit_message>
Upload source code update
</commit_message>
<xml_diff>
--- a/ĐỀ TÀI.docx
+++ b/ĐỀ TÀI.docx
@@ -3189,19 +3189,8 @@
           <w:szCs w:val="28"/>
           <w14:ligatures w14:val="none"/>
         </w:rPr>
-        <w:t xml:space="preserve"> </w:t>
-      </w:r>
-      <w:proofErr w:type="spellStart"/>
-      <w:r>
-        <w:rPr>
-          <w:rFonts w:eastAsia="Times New Roman" w:cs="Times New Roman"/>
-          <w:kern w:val="0"/>
-          <w:szCs w:val="28"/>
-          <w14:ligatures w14:val="none"/>
-        </w:rPr>
-        <w:t>vụ</w:t>
-      </w:r>
-      <w:proofErr w:type="spellEnd"/>
+        <w:t xml:space="preserve"> vụ</w:t>
+      </w:r>
     </w:p>
     <w:p>
       <w:pPr>
@@ -5951,16 +5940,7 @@
           <w:szCs w:val="28"/>
           <w14:ligatures w14:val="none"/>
         </w:rPr>
-        <w:t xml:space="preserve">- </w:t>
-      </w:r>
-      <w:r>
-        <w:rPr>
-          <w:rFonts w:eastAsia="Times New Roman" w:cs="Times New Roman"/>
-          <w:kern w:val="0"/>
-          <w:szCs w:val="28"/>
-          <w14:ligatures w14:val="none"/>
-        </w:rPr>
-        <w:t>Admin (</w:t>
+        <w:t>- Admin (</w:t>
       </w:r>
       <w:proofErr w:type="spellStart"/>
       <w:r>
@@ -18737,19 +18717,19 @@
           <w:szCs w:val="28"/>
           <w14:ligatures w14:val="none"/>
         </w:rPr>
-        <w:t>7.2. C</w:t>
-      </w:r>
-      <w:proofErr w:type="spellStart"/>
-      <w:r>
-        <w:rPr>
-          <w:rFonts w:eastAsia="Times New Roman" w:cs="Times New Roman"/>
-          <w:b/>
-          <w:bCs/>
-          <w:kern w:val="0"/>
-          <w:szCs w:val="28"/>
-          <w14:ligatures w14:val="none"/>
-        </w:rPr>
-        <w:t>ác</w:t>
+        <w:t xml:space="preserve">7.2. </w:t>
+      </w:r>
+      <w:proofErr w:type="spellStart"/>
+      <w:r>
+        <w:rPr>
+          <w:rFonts w:eastAsia="Times New Roman" w:cs="Times New Roman"/>
+          <w:b/>
+          <w:bCs/>
+          <w:kern w:val="0"/>
+          <w:szCs w:val="28"/>
+          <w14:ligatures w14:val="none"/>
+        </w:rPr>
+        <w:t>Các</w:t>
       </w:r>
       <w:proofErr w:type="spellEnd"/>
       <w:r>
@@ -19878,12 +19858,2983 @@
     <w:p>
       <w:pPr>
         <w:spacing w:before="120" w:after="120" w:line="240" w:lineRule="auto"/>
+        <w:ind w:left="709"/>
         <w:jc w:val="both"/>
         <w:rPr>
+          <w:rFonts w:eastAsia="Times New Roman" w:cs="Times New Roman"/>
+          <w:kern w:val="0"/>
+          <w:szCs w:val="28"/>
+          <w14:ligatures w14:val="none"/>
+        </w:rPr>
+      </w:pPr>
+    </w:p>
+    <w:p>
+      <w:pPr>
+        <w:spacing w:before="120" w:after="120" w:line="240" w:lineRule="auto"/>
+        <w:ind w:left="709"/>
+        <w:jc w:val="both"/>
+        <w:rPr>
+          <w:rFonts w:eastAsia="Times New Roman" w:cs="Times New Roman"/>
+          <w:kern w:val="0"/>
+          <w:szCs w:val="28"/>
+          <w14:ligatures w14:val="none"/>
+        </w:rPr>
+      </w:pPr>
+      <w:r>
+        <w:rPr>
+          <w:rFonts w:eastAsia="Times New Roman" w:cs="Times New Roman"/>
+          <w:kern w:val="0"/>
+          <w:szCs w:val="28"/>
+          <w14:ligatures w14:val="none"/>
+        </w:rPr>
+        <w:t xml:space="preserve">* </w:t>
+      </w:r>
+      <w:proofErr w:type="spellStart"/>
+      <w:r>
+        <w:rPr>
+          <w:rFonts w:eastAsia="Times New Roman" w:cs="Times New Roman"/>
+          <w:kern w:val="0"/>
+          <w:szCs w:val="28"/>
+          <w14:ligatures w14:val="none"/>
+        </w:rPr>
+        <w:t>Phụ</w:t>
+      </w:r>
+      <w:proofErr w:type="spellEnd"/>
+      <w:r>
+        <w:rPr>
+          <w:rFonts w:eastAsia="Times New Roman" w:cs="Times New Roman"/>
+          <w:kern w:val="0"/>
+          <w:szCs w:val="28"/>
+          <w14:ligatures w14:val="none"/>
+        </w:rPr>
+        <w:t xml:space="preserve"> </w:t>
+      </w:r>
+      <w:proofErr w:type="spellStart"/>
+      <w:r>
+        <w:rPr>
+          <w:rFonts w:eastAsia="Times New Roman" w:cs="Times New Roman"/>
+          <w:kern w:val="0"/>
+          <w:szCs w:val="28"/>
+          <w14:ligatures w14:val="none"/>
+        </w:rPr>
+        <w:t>lục</w:t>
+      </w:r>
+      <w:proofErr w:type="spellEnd"/>
+    </w:p>
+    <w:p>
+      <w:pPr>
+        <w:spacing w:before="120" w:after="120" w:line="240" w:lineRule="auto"/>
+        <w:ind w:left="709"/>
+        <w:jc w:val="both"/>
+        <w:rPr>
+          <w:rFonts w:eastAsia="Times New Roman" w:cs="Times New Roman"/>
+          <w:b/>
+          <w:bCs/>
+          <w:kern w:val="0"/>
+          <w:szCs w:val="28"/>
+          <w14:ligatures w14:val="none"/>
+        </w:rPr>
+      </w:pPr>
+      <w:proofErr w:type="spellStart"/>
+      <w:r>
+        <w:rPr>
+          <w:rFonts w:eastAsia="Times New Roman" w:cs="Times New Roman"/>
+          <w:b/>
+          <w:bCs/>
+          <w:kern w:val="0"/>
+          <w:szCs w:val="28"/>
+          <w14:ligatures w14:val="none"/>
+        </w:rPr>
+        <w:t>P</w:t>
+      </w:r>
+      <w:r>
+        <w:rPr>
+          <w:rFonts w:eastAsia="Times New Roman" w:cs="Times New Roman"/>
+          <w:b/>
+          <w:bCs/>
+          <w:kern w:val="0"/>
+          <w:szCs w:val="28"/>
+          <w14:ligatures w14:val="none"/>
+        </w:rPr>
+        <w:t>hòng</w:t>
+      </w:r>
+      <w:proofErr w:type="spellEnd"/>
+      <w:r>
+        <w:rPr>
+          <w:rFonts w:eastAsia="Times New Roman" w:cs="Times New Roman"/>
+          <w:b/>
+          <w:bCs/>
+          <w:kern w:val="0"/>
+          <w:szCs w:val="28"/>
+          <w14:ligatures w14:val="none"/>
+        </w:rPr>
+        <w:t xml:space="preserve"> HCM </w:t>
+      </w:r>
+      <w:proofErr w:type="spellStart"/>
+      <w:r>
+        <w:rPr>
+          <w:rFonts w:eastAsia="Times New Roman" w:cs="Times New Roman"/>
+          <w:b/>
+          <w:bCs/>
+          <w:kern w:val="0"/>
+          <w:szCs w:val="28"/>
+          <w14:ligatures w14:val="none"/>
+        </w:rPr>
+        <w:t>gồm</w:t>
+      </w:r>
+      <w:proofErr w:type="spellEnd"/>
+      <w:r>
+        <w:rPr>
+          <w:rFonts w:eastAsia="Times New Roman" w:cs="Times New Roman"/>
+          <w:b/>
+          <w:bCs/>
+          <w:kern w:val="0"/>
+          <w:szCs w:val="28"/>
+          <w14:ligatures w14:val="none"/>
+        </w:rPr>
+        <w:t xml:space="preserve"> </w:t>
+      </w:r>
+      <w:proofErr w:type="spellStart"/>
+      <w:r>
+        <w:rPr>
+          <w:rFonts w:eastAsia="Times New Roman" w:cs="Times New Roman"/>
+          <w:b/>
+          <w:bCs/>
+          <w:kern w:val="0"/>
+          <w:szCs w:val="28"/>
+          <w14:ligatures w14:val="none"/>
+        </w:rPr>
+        <w:t>các</w:t>
+      </w:r>
+      <w:proofErr w:type="spellEnd"/>
+      <w:r>
+        <w:rPr>
+          <w:rFonts w:eastAsia="Times New Roman" w:cs="Times New Roman"/>
+          <w:b/>
+          <w:bCs/>
+          <w:kern w:val="0"/>
+          <w:szCs w:val="28"/>
+          <w14:ligatures w14:val="none"/>
+        </w:rPr>
+        <w:t xml:space="preserve"> </w:t>
+      </w:r>
+      <w:proofErr w:type="spellStart"/>
+      <w:r>
+        <w:rPr>
+          <w:rFonts w:eastAsia="Times New Roman" w:cs="Times New Roman"/>
+          <w:b/>
+          <w:bCs/>
+          <w:kern w:val="0"/>
+          <w:szCs w:val="28"/>
+          <w14:ligatures w14:val="none"/>
+        </w:rPr>
+        <w:t>hoạt</w:t>
+      </w:r>
+      <w:proofErr w:type="spellEnd"/>
+      <w:r>
+        <w:rPr>
+          <w:rFonts w:eastAsia="Times New Roman" w:cs="Times New Roman"/>
+          <w:b/>
+          <w:bCs/>
+          <w:kern w:val="0"/>
+          <w:szCs w:val="28"/>
+          <w14:ligatures w14:val="none"/>
+        </w:rPr>
+        <w:t xml:space="preserve"> </w:t>
+      </w:r>
+      <w:proofErr w:type="spellStart"/>
+      <w:r>
+        <w:rPr>
+          <w:rFonts w:eastAsia="Times New Roman" w:cs="Times New Roman"/>
+          <w:b/>
+          <w:bCs/>
+          <w:kern w:val="0"/>
+          <w:szCs w:val="28"/>
+          <w14:ligatures w14:val="none"/>
+        </w:rPr>
+        <w:t>động</w:t>
+      </w:r>
+      <w:proofErr w:type="spellEnd"/>
+      <w:r>
+        <w:rPr>
+          <w:rFonts w:eastAsia="Times New Roman" w:cs="Times New Roman"/>
+          <w:b/>
+          <w:bCs/>
+          <w:kern w:val="0"/>
+          <w:szCs w:val="28"/>
+          <w14:ligatures w14:val="none"/>
+        </w:rPr>
+        <w:t>:</w:t>
+      </w:r>
+    </w:p>
+    <w:p>
+      <w:pPr>
+        <w:spacing w:before="120" w:after="120" w:line="240" w:lineRule="auto"/>
+        <w:ind w:left="709"/>
+        <w:jc w:val="both"/>
+        <w:rPr>
+          <w:rFonts w:eastAsia="Times New Roman" w:cs="Times New Roman"/>
+          <w:kern w:val="0"/>
+          <w:szCs w:val="28"/>
+          <w14:ligatures w14:val="none"/>
+        </w:rPr>
+      </w:pPr>
+      <w:r>
+        <w:rPr>
+          <w:rFonts w:eastAsia="Times New Roman" w:cs="Times New Roman"/>
+          <w:kern w:val="0"/>
+          <w:szCs w:val="28"/>
+          <w14:ligatures w14:val="none"/>
+        </w:rPr>
+        <w:t xml:space="preserve">- </w:t>
+      </w:r>
+      <w:proofErr w:type="spellStart"/>
+      <w:r>
+        <w:rPr>
+          <w:rFonts w:eastAsia="Times New Roman" w:cs="Times New Roman"/>
+          <w:kern w:val="0"/>
+          <w:szCs w:val="28"/>
+          <w14:ligatures w14:val="none"/>
+        </w:rPr>
+        <w:t>Tuyên</w:t>
+      </w:r>
+      <w:proofErr w:type="spellEnd"/>
+      <w:r>
+        <w:rPr>
+          <w:rFonts w:eastAsia="Times New Roman" w:cs="Times New Roman"/>
+          <w:kern w:val="0"/>
+          <w:szCs w:val="28"/>
+          <w14:ligatures w14:val="none"/>
+        </w:rPr>
+        <w:t xml:space="preserve"> </w:t>
+      </w:r>
+      <w:proofErr w:type="spellStart"/>
+      <w:r>
+        <w:rPr>
+          <w:rFonts w:eastAsia="Times New Roman" w:cs="Times New Roman"/>
+          <w:kern w:val="0"/>
+          <w:szCs w:val="28"/>
+          <w14:ligatures w14:val="none"/>
+        </w:rPr>
+        <w:t>truyền</w:t>
+      </w:r>
+      <w:proofErr w:type="spellEnd"/>
+      <w:r>
+        <w:rPr>
+          <w:rFonts w:eastAsia="Times New Roman" w:cs="Times New Roman"/>
+          <w:kern w:val="0"/>
+          <w:szCs w:val="28"/>
+          <w14:ligatures w14:val="none"/>
+        </w:rPr>
+        <w:t xml:space="preserve"> </w:t>
+      </w:r>
+      <w:proofErr w:type="spellStart"/>
+      <w:r>
+        <w:rPr>
+          <w:rFonts w:eastAsia="Times New Roman" w:cs="Times New Roman"/>
+          <w:kern w:val="0"/>
+          <w:szCs w:val="28"/>
+          <w14:ligatures w14:val="none"/>
+        </w:rPr>
+        <w:t>thông</w:t>
+      </w:r>
+      <w:proofErr w:type="spellEnd"/>
+      <w:r>
+        <w:rPr>
+          <w:rFonts w:eastAsia="Times New Roman" w:cs="Times New Roman"/>
+          <w:kern w:val="0"/>
+          <w:szCs w:val="28"/>
+          <w14:ligatures w14:val="none"/>
+        </w:rPr>
+        <w:t xml:space="preserve"> tin </w:t>
+      </w:r>
+      <w:proofErr w:type="spellStart"/>
+      <w:r>
+        <w:rPr>
+          <w:rFonts w:eastAsia="Times New Roman" w:cs="Times New Roman"/>
+          <w:kern w:val="0"/>
+          <w:szCs w:val="28"/>
+          <w14:ligatures w14:val="none"/>
+        </w:rPr>
+        <w:t>cổ</w:t>
+      </w:r>
+      <w:proofErr w:type="spellEnd"/>
+      <w:r>
+        <w:rPr>
+          <w:rFonts w:eastAsia="Times New Roman" w:cs="Times New Roman"/>
+          <w:kern w:val="0"/>
+          <w:szCs w:val="28"/>
+          <w14:ligatures w14:val="none"/>
+        </w:rPr>
+        <w:t xml:space="preserve"> </w:t>
+      </w:r>
+      <w:proofErr w:type="spellStart"/>
+      <w:r>
+        <w:rPr>
+          <w:rFonts w:eastAsia="Times New Roman" w:cs="Times New Roman"/>
+          <w:kern w:val="0"/>
+          <w:szCs w:val="28"/>
+          <w14:ligatures w14:val="none"/>
+        </w:rPr>
+        <w:t>động</w:t>
+      </w:r>
+      <w:proofErr w:type="spellEnd"/>
+      <w:r>
+        <w:rPr>
+          <w:rFonts w:eastAsia="Times New Roman" w:cs="Times New Roman"/>
+          <w:kern w:val="0"/>
+          <w:szCs w:val="28"/>
+          <w14:ligatures w14:val="none"/>
+        </w:rPr>
+        <w:t>.</w:t>
+      </w:r>
+    </w:p>
+    <w:p>
+      <w:pPr>
+        <w:spacing w:before="120" w:after="120" w:line="240" w:lineRule="auto"/>
+        <w:ind w:left="709"/>
+        <w:jc w:val="both"/>
+        <w:rPr>
+          <w:rFonts w:eastAsia="Times New Roman" w:cs="Times New Roman"/>
+          <w:kern w:val="0"/>
+          <w:szCs w:val="28"/>
+          <w14:ligatures w14:val="none"/>
+        </w:rPr>
+      </w:pPr>
+      <w:r>
+        <w:rPr>
+          <w:rFonts w:eastAsia="Times New Roman" w:cs="Times New Roman"/>
+          <w:kern w:val="0"/>
+          <w:szCs w:val="28"/>
+          <w14:ligatures w14:val="none"/>
+        </w:rPr>
+        <w:t xml:space="preserve">- </w:t>
+      </w:r>
+      <w:proofErr w:type="spellStart"/>
+      <w:r>
+        <w:rPr>
+          <w:rFonts w:eastAsia="Times New Roman" w:cs="Times New Roman"/>
+          <w:kern w:val="0"/>
+          <w:szCs w:val="28"/>
+          <w14:ligatures w14:val="none"/>
+        </w:rPr>
+        <w:t>Hoạt</w:t>
+      </w:r>
+      <w:proofErr w:type="spellEnd"/>
+      <w:r>
+        <w:rPr>
+          <w:rFonts w:eastAsia="Times New Roman" w:cs="Times New Roman"/>
+          <w:kern w:val="0"/>
+          <w:szCs w:val="28"/>
+          <w14:ligatures w14:val="none"/>
+        </w:rPr>
+        <w:t xml:space="preserve"> </w:t>
+      </w:r>
+      <w:proofErr w:type="spellStart"/>
+      <w:r>
+        <w:rPr>
+          <w:rFonts w:eastAsia="Times New Roman" w:cs="Times New Roman"/>
+          <w:kern w:val="0"/>
+          <w:szCs w:val="28"/>
+          <w14:ligatures w14:val="none"/>
+        </w:rPr>
+        <w:t>động</w:t>
+      </w:r>
+      <w:proofErr w:type="spellEnd"/>
+      <w:r>
+        <w:rPr>
+          <w:rFonts w:eastAsia="Times New Roman" w:cs="Times New Roman"/>
+          <w:kern w:val="0"/>
+          <w:szCs w:val="28"/>
+          <w14:ligatures w14:val="none"/>
+        </w:rPr>
+        <w:t xml:space="preserve"> </w:t>
+      </w:r>
+      <w:proofErr w:type="spellStart"/>
+      <w:r>
+        <w:rPr>
+          <w:rFonts w:eastAsia="Times New Roman" w:cs="Times New Roman"/>
+          <w:kern w:val="0"/>
+          <w:szCs w:val="28"/>
+          <w14:ligatures w14:val="none"/>
+        </w:rPr>
+        <w:t>giáo</w:t>
+      </w:r>
+      <w:proofErr w:type="spellEnd"/>
+      <w:r>
+        <w:rPr>
+          <w:rFonts w:eastAsia="Times New Roman" w:cs="Times New Roman"/>
+          <w:kern w:val="0"/>
+          <w:szCs w:val="28"/>
+          <w14:ligatures w14:val="none"/>
+        </w:rPr>
+        <w:t xml:space="preserve"> </w:t>
+      </w:r>
+      <w:proofErr w:type="spellStart"/>
+      <w:r>
+        <w:rPr>
+          <w:rFonts w:eastAsia="Times New Roman" w:cs="Times New Roman"/>
+          <w:kern w:val="0"/>
+          <w:szCs w:val="28"/>
+          <w14:ligatures w14:val="none"/>
+        </w:rPr>
+        <w:t>dục</w:t>
+      </w:r>
+      <w:proofErr w:type="spellEnd"/>
+      <w:r>
+        <w:rPr>
+          <w:rFonts w:eastAsia="Times New Roman" w:cs="Times New Roman"/>
+          <w:kern w:val="0"/>
+          <w:szCs w:val="28"/>
+          <w14:ligatures w14:val="none"/>
+        </w:rPr>
+        <w:t xml:space="preserve"> </w:t>
+      </w:r>
+      <w:proofErr w:type="spellStart"/>
+      <w:r>
+        <w:rPr>
+          <w:rFonts w:eastAsia="Times New Roman" w:cs="Times New Roman"/>
+          <w:kern w:val="0"/>
+          <w:szCs w:val="28"/>
+          <w14:ligatures w14:val="none"/>
+        </w:rPr>
+        <w:t>truyền</w:t>
+      </w:r>
+      <w:proofErr w:type="spellEnd"/>
+      <w:r>
+        <w:rPr>
+          <w:rFonts w:eastAsia="Times New Roman" w:cs="Times New Roman"/>
+          <w:kern w:val="0"/>
+          <w:szCs w:val="28"/>
+          <w14:ligatures w14:val="none"/>
+        </w:rPr>
+        <w:t xml:space="preserve"> </w:t>
+      </w:r>
+      <w:proofErr w:type="spellStart"/>
+      <w:r>
+        <w:rPr>
+          <w:rFonts w:eastAsia="Times New Roman" w:cs="Times New Roman"/>
+          <w:kern w:val="0"/>
+          <w:szCs w:val="28"/>
+          <w14:ligatures w14:val="none"/>
+        </w:rPr>
+        <w:t>thống</w:t>
+      </w:r>
+      <w:proofErr w:type="spellEnd"/>
+      <w:r>
+        <w:rPr>
+          <w:rFonts w:eastAsia="Times New Roman" w:cs="Times New Roman"/>
+          <w:kern w:val="0"/>
+          <w:szCs w:val="28"/>
+          <w14:ligatures w14:val="none"/>
+        </w:rPr>
+        <w:t xml:space="preserve">. </w:t>
+      </w:r>
+    </w:p>
+    <w:p>
+      <w:pPr>
+        <w:spacing w:before="120" w:after="120" w:line="240" w:lineRule="auto"/>
+        <w:ind w:left="709"/>
+        <w:jc w:val="both"/>
+        <w:rPr>
+          <w:rFonts w:eastAsia="Times New Roman" w:cs="Times New Roman"/>
+          <w:kern w:val="0"/>
+          <w:szCs w:val="28"/>
+          <w14:ligatures w14:val="none"/>
+        </w:rPr>
+      </w:pPr>
+      <w:r>
+        <w:rPr>
+          <w:rFonts w:eastAsia="Times New Roman" w:cs="Times New Roman"/>
+          <w:kern w:val="0"/>
+          <w:szCs w:val="28"/>
+          <w14:ligatures w14:val="none"/>
+        </w:rPr>
+        <w:t xml:space="preserve">- </w:t>
+      </w:r>
+      <w:proofErr w:type="spellStart"/>
+      <w:r>
+        <w:rPr>
+          <w:rFonts w:eastAsia="Times New Roman" w:cs="Times New Roman"/>
+          <w:kern w:val="0"/>
+          <w:szCs w:val="28"/>
+          <w14:ligatures w14:val="none"/>
+        </w:rPr>
+        <w:t>Hoạt</w:t>
+      </w:r>
+      <w:proofErr w:type="spellEnd"/>
+      <w:r>
+        <w:rPr>
+          <w:rFonts w:eastAsia="Times New Roman" w:cs="Times New Roman"/>
+          <w:kern w:val="0"/>
+          <w:szCs w:val="28"/>
+          <w14:ligatures w14:val="none"/>
+        </w:rPr>
+        <w:t xml:space="preserve"> </w:t>
+      </w:r>
+      <w:proofErr w:type="spellStart"/>
+      <w:r>
+        <w:rPr>
+          <w:rFonts w:eastAsia="Times New Roman" w:cs="Times New Roman"/>
+          <w:kern w:val="0"/>
+          <w:szCs w:val="28"/>
+          <w14:ligatures w14:val="none"/>
+        </w:rPr>
+        <w:t>động</w:t>
+      </w:r>
+      <w:proofErr w:type="spellEnd"/>
+      <w:r>
+        <w:rPr>
+          <w:rFonts w:eastAsia="Times New Roman" w:cs="Times New Roman"/>
+          <w:kern w:val="0"/>
+          <w:szCs w:val="28"/>
+          <w14:ligatures w14:val="none"/>
+        </w:rPr>
+        <w:t xml:space="preserve"> </w:t>
+      </w:r>
+      <w:proofErr w:type="spellStart"/>
+      <w:r>
+        <w:rPr>
+          <w:rFonts w:eastAsia="Times New Roman" w:cs="Times New Roman"/>
+          <w:kern w:val="0"/>
+          <w:szCs w:val="28"/>
+          <w14:ligatures w14:val="none"/>
+        </w:rPr>
+        <w:t>sách</w:t>
+      </w:r>
+      <w:proofErr w:type="spellEnd"/>
+      <w:r>
+        <w:rPr>
+          <w:rFonts w:eastAsia="Times New Roman" w:cs="Times New Roman"/>
+          <w:kern w:val="0"/>
+          <w:szCs w:val="28"/>
+          <w14:ligatures w14:val="none"/>
+        </w:rPr>
+        <w:t xml:space="preserve"> </w:t>
+      </w:r>
+      <w:proofErr w:type="spellStart"/>
+      <w:r>
+        <w:rPr>
+          <w:rFonts w:eastAsia="Times New Roman" w:cs="Times New Roman"/>
+          <w:kern w:val="0"/>
+          <w:szCs w:val="28"/>
+          <w14:ligatures w14:val="none"/>
+        </w:rPr>
+        <w:t>báo</w:t>
+      </w:r>
+      <w:proofErr w:type="spellEnd"/>
+      <w:r>
+        <w:rPr>
+          <w:rFonts w:eastAsia="Times New Roman" w:cs="Times New Roman"/>
+          <w:kern w:val="0"/>
+          <w:szCs w:val="28"/>
+          <w14:ligatures w14:val="none"/>
+        </w:rPr>
+        <w:t xml:space="preserve">, </w:t>
+      </w:r>
+      <w:proofErr w:type="spellStart"/>
+      <w:r>
+        <w:rPr>
+          <w:rFonts w:eastAsia="Times New Roman" w:cs="Times New Roman"/>
+          <w:kern w:val="0"/>
+          <w:szCs w:val="28"/>
+          <w14:ligatures w14:val="none"/>
+        </w:rPr>
+        <w:t>báo</w:t>
+      </w:r>
+      <w:proofErr w:type="spellEnd"/>
+      <w:r>
+        <w:rPr>
+          <w:rFonts w:eastAsia="Times New Roman" w:cs="Times New Roman"/>
+          <w:kern w:val="0"/>
+          <w:szCs w:val="28"/>
+          <w14:ligatures w14:val="none"/>
+        </w:rPr>
+        <w:t xml:space="preserve"> </w:t>
+      </w:r>
+      <w:proofErr w:type="spellStart"/>
+      <w:r>
+        <w:rPr>
+          <w:rFonts w:eastAsia="Times New Roman" w:cs="Times New Roman"/>
+          <w:kern w:val="0"/>
+          <w:szCs w:val="28"/>
+          <w14:ligatures w14:val="none"/>
+        </w:rPr>
+        <w:t>nội</w:t>
+      </w:r>
+      <w:proofErr w:type="spellEnd"/>
+      <w:r>
+        <w:rPr>
+          <w:rFonts w:eastAsia="Times New Roman" w:cs="Times New Roman"/>
+          <w:kern w:val="0"/>
+          <w:szCs w:val="28"/>
+          <w14:ligatures w14:val="none"/>
+        </w:rPr>
+        <w:t xml:space="preserve"> </w:t>
+      </w:r>
+      <w:proofErr w:type="spellStart"/>
+      <w:r>
+        <w:rPr>
+          <w:rFonts w:eastAsia="Times New Roman" w:cs="Times New Roman"/>
+          <w:kern w:val="0"/>
+          <w:szCs w:val="28"/>
+          <w14:ligatures w14:val="none"/>
+        </w:rPr>
+        <w:t>bộ</w:t>
+      </w:r>
+      <w:proofErr w:type="spellEnd"/>
+      <w:r>
+        <w:rPr>
+          <w:rFonts w:eastAsia="Times New Roman" w:cs="Times New Roman"/>
+          <w:kern w:val="0"/>
+          <w:szCs w:val="28"/>
+          <w14:ligatures w14:val="none"/>
+        </w:rPr>
+        <w:t xml:space="preserve">. </w:t>
+      </w:r>
+    </w:p>
+    <w:p>
+      <w:pPr>
+        <w:spacing w:before="120" w:after="120" w:line="240" w:lineRule="auto"/>
+        <w:ind w:left="709"/>
+        <w:jc w:val="both"/>
+        <w:rPr>
+          <w:rFonts w:eastAsia="Times New Roman" w:cs="Times New Roman"/>
+          <w:kern w:val="0"/>
+          <w:szCs w:val="28"/>
+          <w14:ligatures w14:val="none"/>
+        </w:rPr>
+      </w:pPr>
+      <w:r>
+        <w:rPr>
+          <w:rFonts w:eastAsia="Times New Roman" w:cs="Times New Roman"/>
+          <w:kern w:val="0"/>
+          <w:szCs w:val="28"/>
+          <w14:ligatures w14:val="none"/>
+        </w:rPr>
+        <w:t xml:space="preserve">- </w:t>
+      </w:r>
+      <w:proofErr w:type="spellStart"/>
+      <w:r>
+        <w:rPr>
+          <w:rFonts w:eastAsia="Times New Roman" w:cs="Times New Roman"/>
+          <w:kern w:val="0"/>
+          <w:szCs w:val="28"/>
+          <w14:ligatures w14:val="none"/>
+        </w:rPr>
+        <w:t>Hoạt</w:t>
+      </w:r>
+      <w:proofErr w:type="spellEnd"/>
+      <w:r>
+        <w:rPr>
+          <w:rFonts w:eastAsia="Times New Roman" w:cs="Times New Roman"/>
+          <w:kern w:val="0"/>
+          <w:szCs w:val="28"/>
+          <w14:ligatures w14:val="none"/>
+        </w:rPr>
+        <w:t xml:space="preserve"> </w:t>
+      </w:r>
+      <w:proofErr w:type="spellStart"/>
+      <w:r>
+        <w:rPr>
+          <w:rFonts w:eastAsia="Times New Roman" w:cs="Times New Roman"/>
+          <w:kern w:val="0"/>
+          <w:szCs w:val="28"/>
+          <w14:ligatures w14:val="none"/>
+        </w:rPr>
+        <w:t>động</w:t>
+      </w:r>
+      <w:proofErr w:type="spellEnd"/>
+      <w:r>
+        <w:rPr>
+          <w:rFonts w:eastAsia="Times New Roman" w:cs="Times New Roman"/>
+          <w:kern w:val="0"/>
+          <w:szCs w:val="28"/>
+          <w14:ligatures w14:val="none"/>
+        </w:rPr>
+        <w:t xml:space="preserve"> </w:t>
+      </w:r>
+      <w:proofErr w:type="spellStart"/>
+      <w:r>
+        <w:rPr>
+          <w:rFonts w:eastAsia="Times New Roman" w:cs="Times New Roman"/>
+          <w:kern w:val="0"/>
+          <w:szCs w:val="28"/>
+          <w14:ligatures w14:val="none"/>
+        </w:rPr>
+        <w:t>văn</w:t>
+      </w:r>
+      <w:proofErr w:type="spellEnd"/>
+      <w:r>
+        <w:rPr>
+          <w:rFonts w:eastAsia="Times New Roman" w:cs="Times New Roman"/>
+          <w:kern w:val="0"/>
+          <w:szCs w:val="28"/>
+          <w14:ligatures w14:val="none"/>
+        </w:rPr>
+        <w:t xml:space="preserve"> </w:t>
+      </w:r>
+      <w:proofErr w:type="spellStart"/>
+      <w:r>
+        <w:rPr>
+          <w:rFonts w:eastAsia="Times New Roman" w:cs="Times New Roman"/>
+          <w:kern w:val="0"/>
+          <w:szCs w:val="28"/>
+          <w14:ligatures w14:val="none"/>
+        </w:rPr>
+        <w:t>nghệ</w:t>
+      </w:r>
+      <w:proofErr w:type="spellEnd"/>
+      <w:r>
+        <w:rPr>
+          <w:rFonts w:eastAsia="Times New Roman" w:cs="Times New Roman"/>
+          <w:kern w:val="0"/>
+          <w:szCs w:val="28"/>
+          <w14:ligatures w14:val="none"/>
+        </w:rPr>
+        <w:t xml:space="preserve"> </w:t>
+      </w:r>
+      <w:proofErr w:type="spellStart"/>
+      <w:r>
+        <w:rPr>
+          <w:rFonts w:eastAsia="Times New Roman" w:cs="Times New Roman"/>
+          <w:kern w:val="0"/>
+          <w:szCs w:val="28"/>
+          <w14:ligatures w14:val="none"/>
+        </w:rPr>
+        <w:t>quần</w:t>
+      </w:r>
+      <w:proofErr w:type="spellEnd"/>
+      <w:r>
+        <w:rPr>
+          <w:rFonts w:eastAsia="Times New Roman" w:cs="Times New Roman"/>
+          <w:kern w:val="0"/>
+          <w:szCs w:val="28"/>
+          <w14:ligatures w14:val="none"/>
+        </w:rPr>
+        <w:t xml:space="preserve"> </w:t>
+      </w:r>
+      <w:proofErr w:type="spellStart"/>
+      <w:r>
+        <w:rPr>
+          <w:rFonts w:eastAsia="Times New Roman" w:cs="Times New Roman"/>
+          <w:kern w:val="0"/>
+          <w:szCs w:val="28"/>
+          <w14:ligatures w14:val="none"/>
+        </w:rPr>
+        <w:t>chúng</w:t>
+      </w:r>
+      <w:proofErr w:type="spellEnd"/>
+      <w:r>
+        <w:rPr>
+          <w:rFonts w:eastAsia="Times New Roman" w:cs="Times New Roman"/>
+          <w:kern w:val="0"/>
+          <w:szCs w:val="28"/>
+          <w14:ligatures w14:val="none"/>
+        </w:rPr>
+        <w:t xml:space="preserve">. </w:t>
+      </w:r>
+    </w:p>
+    <w:p>
+      <w:pPr>
+        <w:spacing w:before="120" w:after="120" w:line="240" w:lineRule="auto"/>
+        <w:ind w:left="709"/>
+        <w:jc w:val="both"/>
+        <w:rPr>
+          <w:rFonts w:eastAsia="Times New Roman" w:cs="Times New Roman"/>
+          <w:kern w:val="0"/>
+          <w:szCs w:val="28"/>
+          <w14:ligatures w14:val="none"/>
+        </w:rPr>
+      </w:pPr>
+      <w:r>
+        <w:rPr>
+          <w:rFonts w:eastAsia="Times New Roman" w:cs="Times New Roman"/>
+          <w:kern w:val="0"/>
+          <w:szCs w:val="28"/>
+          <w14:ligatures w14:val="none"/>
+        </w:rPr>
+        <w:t xml:space="preserve">- </w:t>
+      </w:r>
+      <w:proofErr w:type="spellStart"/>
+      <w:r>
+        <w:rPr>
+          <w:rFonts w:eastAsia="Times New Roman" w:cs="Times New Roman"/>
+          <w:kern w:val="0"/>
+          <w:szCs w:val="28"/>
+          <w14:ligatures w14:val="none"/>
+        </w:rPr>
+        <w:t>Hoạt</w:t>
+      </w:r>
+      <w:proofErr w:type="spellEnd"/>
+      <w:r>
+        <w:rPr>
+          <w:rFonts w:eastAsia="Times New Roman" w:cs="Times New Roman"/>
+          <w:kern w:val="0"/>
+          <w:szCs w:val="28"/>
+          <w14:ligatures w14:val="none"/>
+        </w:rPr>
+        <w:t xml:space="preserve"> </w:t>
+      </w:r>
+      <w:proofErr w:type="spellStart"/>
+      <w:r>
+        <w:rPr>
+          <w:rFonts w:eastAsia="Times New Roman" w:cs="Times New Roman"/>
+          <w:kern w:val="0"/>
+          <w:szCs w:val="28"/>
+          <w14:ligatures w14:val="none"/>
+        </w:rPr>
+        <w:t>động</w:t>
+      </w:r>
+      <w:proofErr w:type="spellEnd"/>
+      <w:r>
+        <w:rPr>
+          <w:rFonts w:eastAsia="Times New Roman" w:cs="Times New Roman"/>
+          <w:kern w:val="0"/>
+          <w:szCs w:val="28"/>
+          <w14:ligatures w14:val="none"/>
+        </w:rPr>
+        <w:t xml:space="preserve"> </w:t>
+      </w:r>
+      <w:proofErr w:type="spellStart"/>
+      <w:r>
+        <w:rPr>
+          <w:rFonts w:eastAsia="Times New Roman" w:cs="Times New Roman"/>
+          <w:kern w:val="0"/>
+          <w:szCs w:val="28"/>
+          <w14:ligatures w14:val="none"/>
+        </w:rPr>
+        <w:t>xây</w:t>
+      </w:r>
+      <w:proofErr w:type="spellEnd"/>
+      <w:r>
+        <w:rPr>
+          <w:rFonts w:eastAsia="Times New Roman" w:cs="Times New Roman"/>
+          <w:kern w:val="0"/>
+          <w:szCs w:val="28"/>
+          <w14:ligatures w14:val="none"/>
+        </w:rPr>
+        <w:t xml:space="preserve"> </w:t>
+      </w:r>
+      <w:proofErr w:type="spellStart"/>
+      <w:r>
+        <w:rPr>
+          <w:rFonts w:eastAsia="Times New Roman" w:cs="Times New Roman"/>
+          <w:kern w:val="0"/>
+          <w:szCs w:val="28"/>
+          <w14:ligatures w14:val="none"/>
+        </w:rPr>
+        <w:t>dựng</w:t>
+      </w:r>
+      <w:proofErr w:type="spellEnd"/>
+      <w:r>
+        <w:rPr>
+          <w:rFonts w:eastAsia="Times New Roman" w:cs="Times New Roman"/>
+          <w:kern w:val="0"/>
+          <w:szCs w:val="28"/>
+          <w14:ligatures w14:val="none"/>
+        </w:rPr>
+        <w:t xml:space="preserve"> </w:t>
+      </w:r>
+      <w:proofErr w:type="spellStart"/>
+      <w:r>
+        <w:rPr>
+          <w:rFonts w:eastAsia="Times New Roman" w:cs="Times New Roman"/>
+          <w:kern w:val="0"/>
+          <w:szCs w:val="28"/>
+          <w14:ligatures w14:val="none"/>
+        </w:rPr>
+        <w:t>nếp</w:t>
+      </w:r>
+      <w:proofErr w:type="spellEnd"/>
+      <w:r>
+        <w:rPr>
+          <w:rFonts w:eastAsia="Times New Roman" w:cs="Times New Roman"/>
+          <w:kern w:val="0"/>
+          <w:szCs w:val="28"/>
+          <w14:ligatures w14:val="none"/>
+        </w:rPr>
+        <w:t xml:space="preserve"> </w:t>
+      </w:r>
+      <w:proofErr w:type="spellStart"/>
+      <w:r>
+        <w:rPr>
+          <w:rFonts w:eastAsia="Times New Roman" w:cs="Times New Roman"/>
+          <w:kern w:val="0"/>
+          <w:szCs w:val="28"/>
+          <w14:ligatures w14:val="none"/>
+        </w:rPr>
+        <w:t>sống</w:t>
+      </w:r>
+      <w:proofErr w:type="spellEnd"/>
+      <w:r>
+        <w:rPr>
+          <w:rFonts w:eastAsia="Times New Roman" w:cs="Times New Roman"/>
+          <w:kern w:val="0"/>
+          <w:szCs w:val="28"/>
+          <w14:ligatures w14:val="none"/>
+        </w:rPr>
+        <w:t xml:space="preserve"> </w:t>
+      </w:r>
+      <w:proofErr w:type="spellStart"/>
+      <w:r>
+        <w:rPr>
+          <w:rFonts w:eastAsia="Times New Roman" w:cs="Times New Roman"/>
+          <w:kern w:val="0"/>
+          <w:szCs w:val="28"/>
+          <w14:ligatures w14:val="none"/>
+        </w:rPr>
+        <w:t>văn</w:t>
+      </w:r>
+      <w:proofErr w:type="spellEnd"/>
+      <w:r>
+        <w:rPr>
+          <w:rFonts w:eastAsia="Times New Roman" w:cs="Times New Roman"/>
+          <w:kern w:val="0"/>
+          <w:szCs w:val="28"/>
+          <w14:ligatures w14:val="none"/>
+        </w:rPr>
+        <w:t xml:space="preserve"> </w:t>
+      </w:r>
+      <w:proofErr w:type="spellStart"/>
+      <w:r>
+        <w:rPr>
+          <w:rFonts w:eastAsia="Times New Roman" w:cs="Times New Roman"/>
+          <w:kern w:val="0"/>
+          <w:szCs w:val="28"/>
+          <w14:ligatures w14:val="none"/>
+        </w:rPr>
+        <w:t>minh</w:t>
+      </w:r>
+      <w:proofErr w:type="spellEnd"/>
+      <w:r>
+        <w:rPr>
+          <w:rFonts w:eastAsia="Times New Roman" w:cs="Times New Roman"/>
+          <w:kern w:val="0"/>
+          <w:szCs w:val="28"/>
+          <w14:ligatures w14:val="none"/>
+        </w:rPr>
+        <w:t xml:space="preserve"> </w:t>
+      </w:r>
+      <w:proofErr w:type="spellStart"/>
+      <w:r>
+        <w:rPr>
+          <w:rFonts w:eastAsia="Times New Roman" w:cs="Times New Roman"/>
+          <w:kern w:val="0"/>
+          <w:szCs w:val="28"/>
+          <w14:ligatures w14:val="none"/>
+        </w:rPr>
+        <w:t>vui</w:t>
+      </w:r>
+      <w:proofErr w:type="spellEnd"/>
+      <w:r>
+        <w:rPr>
+          <w:rFonts w:eastAsia="Times New Roman" w:cs="Times New Roman"/>
+          <w:kern w:val="0"/>
+          <w:szCs w:val="28"/>
+          <w14:ligatures w14:val="none"/>
+        </w:rPr>
+        <w:t xml:space="preserve"> </w:t>
+      </w:r>
+      <w:proofErr w:type="spellStart"/>
+      <w:r>
+        <w:rPr>
+          <w:rFonts w:eastAsia="Times New Roman" w:cs="Times New Roman"/>
+          <w:kern w:val="0"/>
+          <w:szCs w:val="28"/>
+          <w14:ligatures w14:val="none"/>
+        </w:rPr>
+        <w:t>chơi</w:t>
+      </w:r>
+      <w:proofErr w:type="spellEnd"/>
+      <w:r>
+        <w:rPr>
+          <w:rFonts w:eastAsia="Times New Roman" w:cs="Times New Roman"/>
+          <w:kern w:val="0"/>
+          <w:szCs w:val="28"/>
+          <w14:ligatures w14:val="none"/>
+        </w:rPr>
+        <w:t xml:space="preserve">, </w:t>
+      </w:r>
+      <w:proofErr w:type="spellStart"/>
+      <w:r>
+        <w:rPr>
+          <w:rFonts w:eastAsia="Times New Roman" w:cs="Times New Roman"/>
+          <w:kern w:val="0"/>
+          <w:szCs w:val="28"/>
+          <w14:ligatures w14:val="none"/>
+        </w:rPr>
+        <w:t>giải</w:t>
+      </w:r>
+      <w:proofErr w:type="spellEnd"/>
+      <w:r>
+        <w:rPr>
+          <w:rFonts w:eastAsia="Times New Roman" w:cs="Times New Roman"/>
+          <w:kern w:val="0"/>
+          <w:szCs w:val="28"/>
+          <w14:ligatures w14:val="none"/>
+        </w:rPr>
+        <w:t xml:space="preserve"> </w:t>
+      </w:r>
+      <w:proofErr w:type="spellStart"/>
+      <w:r>
+        <w:rPr>
+          <w:rFonts w:eastAsia="Times New Roman" w:cs="Times New Roman"/>
+          <w:kern w:val="0"/>
+          <w:szCs w:val="28"/>
+          <w14:ligatures w14:val="none"/>
+        </w:rPr>
+        <w:t>trí</w:t>
+      </w:r>
+      <w:proofErr w:type="spellEnd"/>
+      <w:r>
+        <w:rPr>
+          <w:rFonts w:eastAsia="Times New Roman" w:cs="Times New Roman"/>
+          <w:kern w:val="0"/>
+          <w:szCs w:val="28"/>
+          <w14:ligatures w14:val="none"/>
+        </w:rPr>
+        <w:t xml:space="preserve"> </w:t>
+      </w:r>
+      <w:proofErr w:type="spellStart"/>
+      <w:r>
+        <w:rPr>
+          <w:rFonts w:eastAsia="Times New Roman" w:cs="Times New Roman"/>
+          <w:kern w:val="0"/>
+          <w:szCs w:val="28"/>
+          <w14:ligatures w14:val="none"/>
+        </w:rPr>
+        <w:t>lành</w:t>
+      </w:r>
+      <w:proofErr w:type="spellEnd"/>
+      <w:r>
+        <w:rPr>
+          <w:rFonts w:eastAsia="Times New Roman" w:cs="Times New Roman"/>
+          <w:kern w:val="0"/>
+          <w:szCs w:val="28"/>
+          <w14:ligatures w14:val="none"/>
+        </w:rPr>
+        <w:t xml:space="preserve"> </w:t>
+      </w:r>
+      <w:proofErr w:type="spellStart"/>
+      <w:r>
+        <w:rPr>
+          <w:rFonts w:eastAsia="Times New Roman" w:cs="Times New Roman"/>
+          <w:kern w:val="0"/>
+          <w:szCs w:val="28"/>
+          <w14:ligatures w14:val="none"/>
+        </w:rPr>
+        <w:t>mạnh</w:t>
+      </w:r>
+      <w:proofErr w:type="spellEnd"/>
+      <w:r>
+        <w:rPr>
+          <w:rFonts w:eastAsia="Times New Roman" w:cs="Times New Roman"/>
+          <w:kern w:val="0"/>
+          <w:szCs w:val="28"/>
+          <w14:ligatures w14:val="none"/>
+        </w:rPr>
+        <w:t>.</w:t>
+      </w:r>
+    </w:p>
+    <w:p>
+      <w:pPr>
+        <w:spacing w:before="120" w:after="120" w:line="240" w:lineRule="auto"/>
+        <w:ind w:left="709"/>
+        <w:jc w:val="both"/>
+        <w:rPr>
+          <w:rFonts w:eastAsia="Times New Roman" w:cs="Times New Roman"/>
+          <w:b/>
+          <w:bCs/>
+          <w:kern w:val="0"/>
+          <w:szCs w:val="28"/>
+          <w14:ligatures w14:val="none"/>
+        </w:rPr>
+      </w:pPr>
+    </w:p>
+    <w:p>
+      <w:pPr>
+        <w:spacing w:before="120" w:after="120" w:line="240" w:lineRule="auto"/>
+        <w:ind w:left="709"/>
+        <w:jc w:val="both"/>
+        <w:rPr>
+          <w:rFonts w:eastAsia="Times New Roman" w:cs="Times New Roman"/>
+          <w:b/>
+          <w:bCs/>
+          <w:kern w:val="0"/>
+          <w:szCs w:val="28"/>
+          <w14:ligatures w14:val="none"/>
+        </w:rPr>
+      </w:pPr>
+      <w:proofErr w:type="spellStart"/>
+      <w:r>
+        <w:rPr>
+          <w:rFonts w:eastAsia="Times New Roman" w:cs="Times New Roman"/>
+          <w:b/>
+          <w:bCs/>
+          <w:kern w:val="0"/>
+          <w:szCs w:val="28"/>
+          <w14:ligatures w14:val="none"/>
+        </w:rPr>
+        <w:lastRenderedPageBreak/>
+        <w:t>Gồm</w:t>
+      </w:r>
+      <w:proofErr w:type="spellEnd"/>
+      <w:r>
+        <w:rPr>
+          <w:rFonts w:eastAsia="Times New Roman" w:cs="Times New Roman"/>
+          <w:b/>
+          <w:bCs/>
+          <w:kern w:val="0"/>
+          <w:szCs w:val="28"/>
+          <w14:ligatures w14:val="none"/>
+        </w:rPr>
+        <w:t xml:space="preserve"> 4 </w:t>
+      </w:r>
+      <w:proofErr w:type="spellStart"/>
+      <w:r>
+        <w:rPr>
+          <w:rFonts w:eastAsia="Times New Roman" w:cs="Times New Roman"/>
+          <w:b/>
+          <w:bCs/>
+          <w:kern w:val="0"/>
+          <w:szCs w:val="28"/>
+          <w14:ligatures w14:val="none"/>
+        </w:rPr>
+        <w:t>nhóm</w:t>
+      </w:r>
+      <w:proofErr w:type="spellEnd"/>
+      <w:r>
+        <w:rPr>
+          <w:rFonts w:eastAsia="Times New Roman" w:cs="Times New Roman"/>
+          <w:b/>
+          <w:bCs/>
+          <w:kern w:val="0"/>
+          <w:szCs w:val="28"/>
+          <w14:ligatures w14:val="none"/>
+        </w:rPr>
+        <w:t xml:space="preserve"> </w:t>
+      </w:r>
+      <w:proofErr w:type="spellStart"/>
+      <w:r>
+        <w:rPr>
+          <w:rFonts w:eastAsia="Times New Roman" w:cs="Times New Roman"/>
+          <w:b/>
+          <w:bCs/>
+          <w:kern w:val="0"/>
+          <w:szCs w:val="28"/>
+          <w14:ligatures w14:val="none"/>
+        </w:rPr>
+        <w:t>nghiệp</w:t>
+      </w:r>
+      <w:proofErr w:type="spellEnd"/>
+      <w:r>
+        <w:rPr>
+          <w:rFonts w:eastAsia="Times New Roman" w:cs="Times New Roman"/>
+          <w:b/>
+          <w:bCs/>
+          <w:kern w:val="0"/>
+          <w:szCs w:val="28"/>
+          <w14:ligatures w14:val="none"/>
+        </w:rPr>
+        <w:t xml:space="preserve"> </w:t>
+      </w:r>
+      <w:proofErr w:type="spellStart"/>
+      <w:r>
+        <w:rPr>
+          <w:rFonts w:eastAsia="Times New Roman" w:cs="Times New Roman"/>
+          <w:b/>
+          <w:bCs/>
+          <w:kern w:val="0"/>
+          <w:szCs w:val="28"/>
+          <w14:ligatures w14:val="none"/>
+        </w:rPr>
+        <w:t>vụ</w:t>
+      </w:r>
+      <w:proofErr w:type="spellEnd"/>
+      <w:r>
+        <w:rPr>
+          <w:rFonts w:eastAsia="Times New Roman" w:cs="Times New Roman"/>
+          <w:b/>
+          <w:bCs/>
+          <w:kern w:val="0"/>
+          <w:szCs w:val="28"/>
+          <w14:ligatures w14:val="none"/>
+        </w:rPr>
+        <w:t>:</w:t>
+      </w:r>
+    </w:p>
+    <w:p>
+      <w:pPr>
+        <w:spacing w:before="120" w:after="120" w:line="240" w:lineRule="auto"/>
+        <w:ind w:left="709"/>
+        <w:jc w:val="both"/>
+        <w:rPr>
+          <w:rFonts w:eastAsia="Times New Roman" w:cs="Times New Roman"/>
+          <w:kern w:val="0"/>
+          <w:szCs w:val="28"/>
+          <w14:ligatures w14:val="none"/>
+        </w:rPr>
+      </w:pPr>
+      <w:r>
+        <w:rPr>
+          <w:rFonts w:eastAsia="Times New Roman" w:cs="Times New Roman"/>
+          <w:kern w:val="0"/>
+          <w:szCs w:val="28"/>
+          <w14:ligatures w14:val="none"/>
+        </w:rPr>
+        <w:t xml:space="preserve">- </w:t>
+      </w:r>
+      <w:proofErr w:type="spellStart"/>
+      <w:r>
+        <w:rPr>
+          <w:rFonts w:eastAsia="Times New Roman" w:cs="Times New Roman"/>
+          <w:kern w:val="0"/>
+          <w:szCs w:val="28"/>
+          <w14:ligatures w14:val="none"/>
+        </w:rPr>
+        <w:t>Nhóm</w:t>
+      </w:r>
+      <w:proofErr w:type="spellEnd"/>
+      <w:r>
+        <w:rPr>
+          <w:rFonts w:eastAsia="Times New Roman" w:cs="Times New Roman"/>
+          <w:kern w:val="0"/>
+          <w:szCs w:val="28"/>
+          <w14:ligatures w14:val="none"/>
+        </w:rPr>
+        <w:t xml:space="preserve"> </w:t>
+      </w:r>
+      <w:proofErr w:type="spellStart"/>
+      <w:r>
+        <w:rPr>
+          <w:rFonts w:eastAsia="Times New Roman" w:cs="Times New Roman"/>
+          <w:kern w:val="0"/>
+          <w:szCs w:val="28"/>
+          <w14:ligatures w14:val="none"/>
+        </w:rPr>
+        <w:t>thông</w:t>
+      </w:r>
+      <w:proofErr w:type="spellEnd"/>
+      <w:r>
+        <w:rPr>
+          <w:rFonts w:eastAsia="Times New Roman" w:cs="Times New Roman"/>
+          <w:kern w:val="0"/>
+          <w:szCs w:val="28"/>
+          <w14:ligatures w14:val="none"/>
+        </w:rPr>
+        <w:t xml:space="preserve"> tin </w:t>
+      </w:r>
+      <w:proofErr w:type="spellStart"/>
+      <w:r>
+        <w:rPr>
+          <w:rFonts w:eastAsia="Times New Roman" w:cs="Times New Roman"/>
+          <w:kern w:val="0"/>
+          <w:szCs w:val="28"/>
+          <w14:ligatures w14:val="none"/>
+        </w:rPr>
+        <w:t>tuyên</w:t>
+      </w:r>
+      <w:proofErr w:type="spellEnd"/>
+      <w:r>
+        <w:rPr>
+          <w:rFonts w:eastAsia="Times New Roman" w:cs="Times New Roman"/>
+          <w:kern w:val="0"/>
+          <w:szCs w:val="28"/>
+          <w14:ligatures w14:val="none"/>
+        </w:rPr>
+        <w:t xml:space="preserve"> </w:t>
+      </w:r>
+      <w:proofErr w:type="spellStart"/>
+      <w:r>
+        <w:rPr>
+          <w:rFonts w:eastAsia="Times New Roman" w:cs="Times New Roman"/>
+          <w:kern w:val="0"/>
+          <w:szCs w:val="28"/>
+          <w14:ligatures w14:val="none"/>
+        </w:rPr>
+        <w:t>truyền</w:t>
+      </w:r>
+      <w:proofErr w:type="spellEnd"/>
+      <w:r>
+        <w:rPr>
+          <w:rFonts w:eastAsia="Times New Roman" w:cs="Times New Roman"/>
+          <w:kern w:val="0"/>
+          <w:szCs w:val="28"/>
+          <w14:ligatures w14:val="none"/>
+        </w:rPr>
+        <w:t xml:space="preserve"> </w:t>
+      </w:r>
+      <w:proofErr w:type="spellStart"/>
+      <w:r>
+        <w:rPr>
+          <w:rFonts w:eastAsia="Times New Roman" w:cs="Times New Roman"/>
+          <w:kern w:val="0"/>
+          <w:szCs w:val="28"/>
+          <w14:ligatures w14:val="none"/>
+        </w:rPr>
+        <w:t>cổ</w:t>
+      </w:r>
+      <w:proofErr w:type="spellEnd"/>
+      <w:r>
+        <w:rPr>
+          <w:rFonts w:eastAsia="Times New Roman" w:cs="Times New Roman"/>
+          <w:kern w:val="0"/>
+          <w:szCs w:val="28"/>
+          <w14:ligatures w14:val="none"/>
+        </w:rPr>
+        <w:t xml:space="preserve"> </w:t>
+      </w:r>
+      <w:proofErr w:type="spellStart"/>
+      <w:r>
+        <w:rPr>
+          <w:rFonts w:eastAsia="Times New Roman" w:cs="Times New Roman"/>
+          <w:kern w:val="0"/>
+          <w:szCs w:val="28"/>
+          <w14:ligatures w14:val="none"/>
+        </w:rPr>
+        <w:t>động</w:t>
+      </w:r>
+      <w:proofErr w:type="spellEnd"/>
+      <w:r>
+        <w:rPr>
+          <w:rFonts w:eastAsia="Times New Roman" w:cs="Times New Roman"/>
+          <w:kern w:val="0"/>
+          <w:szCs w:val="28"/>
+          <w14:ligatures w14:val="none"/>
+        </w:rPr>
+        <w:t>.</w:t>
+      </w:r>
+    </w:p>
+    <w:p>
+      <w:pPr>
+        <w:spacing w:before="120" w:after="120" w:line="240" w:lineRule="auto"/>
+        <w:ind w:left="709"/>
+        <w:jc w:val="both"/>
+        <w:rPr>
+          <w:rFonts w:eastAsia="Times New Roman" w:cs="Times New Roman"/>
+          <w:kern w:val="0"/>
+          <w:szCs w:val="28"/>
+          <w14:ligatures w14:val="none"/>
+        </w:rPr>
+      </w:pPr>
+      <w:r>
+        <w:rPr>
+          <w:rFonts w:eastAsia="Times New Roman" w:cs="Times New Roman"/>
+          <w:kern w:val="0"/>
+          <w:szCs w:val="28"/>
+          <w14:ligatures w14:val="none"/>
+        </w:rPr>
+        <w:t xml:space="preserve">- </w:t>
+      </w:r>
+      <w:proofErr w:type="spellStart"/>
+      <w:r>
+        <w:rPr>
+          <w:rFonts w:eastAsia="Times New Roman" w:cs="Times New Roman"/>
+          <w:kern w:val="0"/>
+          <w:szCs w:val="28"/>
+          <w14:ligatures w14:val="none"/>
+        </w:rPr>
+        <w:t>Nhóm</w:t>
+      </w:r>
+      <w:proofErr w:type="spellEnd"/>
+      <w:r>
+        <w:rPr>
+          <w:rFonts w:eastAsia="Times New Roman" w:cs="Times New Roman"/>
+          <w:kern w:val="0"/>
+          <w:szCs w:val="28"/>
+          <w14:ligatures w14:val="none"/>
+        </w:rPr>
+        <w:t xml:space="preserve"> </w:t>
+      </w:r>
+      <w:proofErr w:type="spellStart"/>
+      <w:r>
+        <w:rPr>
+          <w:rFonts w:eastAsia="Times New Roman" w:cs="Times New Roman"/>
+          <w:kern w:val="0"/>
+          <w:szCs w:val="28"/>
+          <w14:ligatures w14:val="none"/>
+        </w:rPr>
+        <w:t>sách</w:t>
+      </w:r>
+      <w:proofErr w:type="spellEnd"/>
+      <w:r>
+        <w:rPr>
+          <w:rFonts w:eastAsia="Times New Roman" w:cs="Times New Roman"/>
+          <w:kern w:val="0"/>
+          <w:szCs w:val="28"/>
+          <w14:ligatures w14:val="none"/>
+        </w:rPr>
+        <w:t xml:space="preserve"> </w:t>
+      </w:r>
+      <w:proofErr w:type="spellStart"/>
+      <w:r>
+        <w:rPr>
+          <w:rFonts w:eastAsia="Times New Roman" w:cs="Times New Roman"/>
+          <w:kern w:val="0"/>
+          <w:szCs w:val="28"/>
+          <w14:ligatures w14:val="none"/>
+        </w:rPr>
+        <w:t>báo</w:t>
+      </w:r>
+      <w:proofErr w:type="spellEnd"/>
+      <w:r>
+        <w:rPr>
+          <w:rFonts w:eastAsia="Times New Roman" w:cs="Times New Roman"/>
+          <w:kern w:val="0"/>
+          <w:szCs w:val="28"/>
+          <w14:ligatures w14:val="none"/>
+        </w:rPr>
+        <w:t xml:space="preserve">, </w:t>
+      </w:r>
+      <w:proofErr w:type="spellStart"/>
+      <w:r>
+        <w:rPr>
+          <w:rFonts w:eastAsia="Times New Roman" w:cs="Times New Roman"/>
+          <w:kern w:val="0"/>
+          <w:szCs w:val="28"/>
+          <w14:ligatures w14:val="none"/>
+        </w:rPr>
+        <w:t>báo</w:t>
+      </w:r>
+      <w:proofErr w:type="spellEnd"/>
+      <w:r>
+        <w:rPr>
+          <w:rFonts w:eastAsia="Times New Roman" w:cs="Times New Roman"/>
+          <w:kern w:val="0"/>
+          <w:szCs w:val="28"/>
+          <w14:ligatures w14:val="none"/>
+        </w:rPr>
+        <w:t xml:space="preserve"> </w:t>
+      </w:r>
+      <w:proofErr w:type="spellStart"/>
+      <w:r>
+        <w:rPr>
+          <w:rFonts w:eastAsia="Times New Roman" w:cs="Times New Roman"/>
+          <w:kern w:val="0"/>
+          <w:szCs w:val="28"/>
+          <w14:ligatures w14:val="none"/>
+        </w:rPr>
+        <w:t>nội</w:t>
+      </w:r>
+      <w:proofErr w:type="spellEnd"/>
+      <w:r>
+        <w:rPr>
+          <w:rFonts w:eastAsia="Times New Roman" w:cs="Times New Roman"/>
+          <w:kern w:val="0"/>
+          <w:szCs w:val="28"/>
+          <w14:ligatures w14:val="none"/>
+        </w:rPr>
+        <w:t xml:space="preserve"> </w:t>
+      </w:r>
+      <w:proofErr w:type="spellStart"/>
+      <w:r>
+        <w:rPr>
+          <w:rFonts w:eastAsia="Times New Roman" w:cs="Times New Roman"/>
+          <w:kern w:val="0"/>
+          <w:szCs w:val="28"/>
+          <w14:ligatures w14:val="none"/>
+        </w:rPr>
+        <w:t>bộ</w:t>
+      </w:r>
+      <w:proofErr w:type="spellEnd"/>
+      <w:r>
+        <w:rPr>
+          <w:rFonts w:eastAsia="Times New Roman" w:cs="Times New Roman"/>
+          <w:kern w:val="0"/>
+          <w:szCs w:val="28"/>
+          <w14:ligatures w14:val="none"/>
+        </w:rPr>
+        <w:t>.</w:t>
+      </w:r>
+    </w:p>
+    <w:p>
+      <w:pPr>
+        <w:spacing w:before="120" w:after="120" w:line="240" w:lineRule="auto"/>
+        <w:ind w:left="709"/>
+        <w:jc w:val="both"/>
+        <w:rPr>
+          <w:rFonts w:eastAsia="Times New Roman" w:cs="Times New Roman"/>
+          <w:kern w:val="0"/>
+          <w:szCs w:val="28"/>
+          <w14:ligatures w14:val="none"/>
+        </w:rPr>
+      </w:pPr>
+      <w:r>
+        <w:rPr>
+          <w:rFonts w:eastAsia="Times New Roman" w:cs="Times New Roman"/>
+          <w:kern w:val="0"/>
+          <w:szCs w:val="28"/>
+          <w14:ligatures w14:val="none"/>
+        </w:rPr>
+        <w:t xml:space="preserve">- </w:t>
+      </w:r>
+      <w:proofErr w:type="spellStart"/>
+      <w:r>
+        <w:rPr>
+          <w:rFonts w:eastAsia="Times New Roman" w:cs="Times New Roman"/>
+          <w:kern w:val="0"/>
+          <w:szCs w:val="28"/>
+          <w14:ligatures w14:val="none"/>
+        </w:rPr>
+        <w:t>Nhóm</w:t>
+      </w:r>
+      <w:proofErr w:type="spellEnd"/>
+      <w:r>
+        <w:rPr>
+          <w:rFonts w:eastAsia="Times New Roman" w:cs="Times New Roman"/>
+          <w:kern w:val="0"/>
+          <w:szCs w:val="28"/>
+          <w14:ligatures w14:val="none"/>
+        </w:rPr>
+        <w:t xml:space="preserve"> </w:t>
+      </w:r>
+      <w:proofErr w:type="spellStart"/>
+      <w:r>
+        <w:rPr>
+          <w:rFonts w:eastAsia="Times New Roman" w:cs="Times New Roman"/>
+          <w:kern w:val="0"/>
+          <w:szCs w:val="28"/>
+          <w14:ligatures w14:val="none"/>
+        </w:rPr>
+        <w:t>hoạt</w:t>
+      </w:r>
+      <w:proofErr w:type="spellEnd"/>
+      <w:r>
+        <w:rPr>
+          <w:rFonts w:eastAsia="Times New Roman" w:cs="Times New Roman"/>
+          <w:kern w:val="0"/>
+          <w:szCs w:val="28"/>
+          <w14:ligatures w14:val="none"/>
+        </w:rPr>
+        <w:t xml:space="preserve"> </w:t>
+      </w:r>
+      <w:proofErr w:type="spellStart"/>
+      <w:r>
+        <w:rPr>
+          <w:rFonts w:eastAsia="Times New Roman" w:cs="Times New Roman"/>
+          <w:kern w:val="0"/>
+          <w:szCs w:val="28"/>
+          <w14:ligatures w14:val="none"/>
+        </w:rPr>
+        <w:t>động</w:t>
+      </w:r>
+      <w:proofErr w:type="spellEnd"/>
+      <w:r>
+        <w:rPr>
+          <w:rFonts w:eastAsia="Times New Roman" w:cs="Times New Roman"/>
+          <w:kern w:val="0"/>
+          <w:szCs w:val="28"/>
+          <w14:ligatures w14:val="none"/>
+        </w:rPr>
+        <w:t xml:space="preserve"> </w:t>
+      </w:r>
+      <w:proofErr w:type="spellStart"/>
+      <w:r>
+        <w:rPr>
+          <w:rFonts w:eastAsia="Times New Roman" w:cs="Times New Roman"/>
+          <w:kern w:val="0"/>
+          <w:szCs w:val="28"/>
+          <w14:ligatures w14:val="none"/>
+        </w:rPr>
+        <w:t>văn</w:t>
+      </w:r>
+      <w:proofErr w:type="spellEnd"/>
+      <w:r>
+        <w:rPr>
+          <w:rFonts w:eastAsia="Times New Roman" w:cs="Times New Roman"/>
+          <w:kern w:val="0"/>
+          <w:szCs w:val="28"/>
+          <w14:ligatures w14:val="none"/>
+        </w:rPr>
+        <w:t xml:space="preserve"> </w:t>
+      </w:r>
+      <w:proofErr w:type="spellStart"/>
+      <w:r>
+        <w:rPr>
+          <w:rFonts w:eastAsia="Times New Roman" w:cs="Times New Roman"/>
+          <w:kern w:val="0"/>
+          <w:szCs w:val="28"/>
+          <w14:ligatures w14:val="none"/>
+        </w:rPr>
+        <w:t>nghệ</w:t>
+      </w:r>
+      <w:proofErr w:type="spellEnd"/>
+      <w:r>
+        <w:rPr>
+          <w:rFonts w:eastAsia="Times New Roman" w:cs="Times New Roman"/>
+          <w:kern w:val="0"/>
+          <w:szCs w:val="28"/>
+          <w14:ligatures w14:val="none"/>
+        </w:rPr>
+        <w:t>.</w:t>
+      </w:r>
+    </w:p>
+    <w:p>
+      <w:pPr>
+        <w:spacing w:before="120" w:after="120" w:line="240" w:lineRule="auto"/>
+        <w:ind w:left="709"/>
+        <w:jc w:val="both"/>
+        <w:rPr>
+          <w:rFonts w:eastAsia="Times New Roman" w:cs="Times New Roman"/>
+          <w:kern w:val="0"/>
+          <w:szCs w:val="28"/>
+          <w14:ligatures w14:val="none"/>
+        </w:rPr>
+      </w:pPr>
+      <w:r>
+        <w:rPr>
+          <w:rFonts w:eastAsia="Times New Roman" w:cs="Times New Roman"/>
+          <w:kern w:val="0"/>
+          <w:szCs w:val="28"/>
+          <w14:ligatures w14:val="none"/>
+        </w:rPr>
+        <w:t xml:space="preserve">- </w:t>
+      </w:r>
+      <w:proofErr w:type="spellStart"/>
+      <w:r>
+        <w:rPr>
+          <w:rFonts w:eastAsia="Times New Roman" w:cs="Times New Roman"/>
+          <w:kern w:val="0"/>
+          <w:szCs w:val="28"/>
+          <w14:ligatures w14:val="none"/>
+        </w:rPr>
+        <w:t>Nhóm</w:t>
+      </w:r>
+      <w:proofErr w:type="spellEnd"/>
+      <w:r>
+        <w:rPr>
+          <w:rFonts w:eastAsia="Times New Roman" w:cs="Times New Roman"/>
+          <w:kern w:val="0"/>
+          <w:szCs w:val="28"/>
+          <w14:ligatures w14:val="none"/>
+        </w:rPr>
+        <w:t xml:space="preserve"> </w:t>
+      </w:r>
+      <w:proofErr w:type="spellStart"/>
+      <w:r>
+        <w:rPr>
+          <w:rFonts w:eastAsia="Times New Roman" w:cs="Times New Roman"/>
+          <w:kern w:val="0"/>
+          <w:szCs w:val="28"/>
+          <w14:ligatures w14:val="none"/>
+        </w:rPr>
+        <w:t>vui</w:t>
+      </w:r>
+      <w:proofErr w:type="spellEnd"/>
+      <w:r>
+        <w:rPr>
+          <w:rFonts w:eastAsia="Times New Roman" w:cs="Times New Roman"/>
+          <w:kern w:val="0"/>
+          <w:szCs w:val="28"/>
+          <w14:ligatures w14:val="none"/>
+        </w:rPr>
+        <w:t xml:space="preserve"> </w:t>
+      </w:r>
+      <w:proofErr w:type="spellStart"/>
+      <w:r>
+        <w:rPr>
+          <w:rFonts w:eastAsia="Times New Roman" w:cs="Times New Roman"/>
+          <w:kern w:val="0"/>
+          <w:szCs w:val="28"/>
+          <w14:ligatures w14:val="none"/>
+        </w:rPr>
+        <w:t>chơi</w:t>
+      </w:r>
+      <w:proofErr w:type="spellEnd"/>
+      <w:r>
+        <w:rPr>
+          <w:rFonts w:eastAsia="Times New Roman" w:cs="Times New Roman"/>
+          <w:kern w:val="0"/>
+          <w:szCs w:val="28"/>
+          <w14:ligatures w14:val="none"/>
+        </w:rPr>
+        <w:t xml:space="preserve"> </w:t>
+      </w:r>
+      <w:proofErr w:type="spellStart"/>
+      <w:r>
+        <w:rPr>
+          <w:rFonts w:eastAsia="Times New Roman" w:cs="Times New Roman"/>
+          <w:kern w:val="0"/>
+          <w:szCs w:val="28"/>
+          <w14:ligatures w14:val="none"/>
+        </w:rPr>
+        <w:t>giải</w:t>
+      </w:r>
+      <w:proofErr w:type="spellEnd"/>
+      <w:r>
+        <w:rPr>
+          <w:rFonts w:eastAsia="Times New Roman" w:cs="Times New Roman"/>
+          <w:kern w:val="0"/>
+          <w:szCs w:val="28"/>
+          <w14:ligatures w14:val="none"/>
+        </w:rPr>
+        <w:t xml:space="preserve"> </w:t>
+      </w:r>
+      <w:proofErr w:type="spellStart"/>
+      <w:r>
+        <w:rPr>
+          <w:rFonts w:eastAsia="Times New Roman" w:cs="Times New Roman"/>
+          <w:kern w:val="0"/>
+          <w:szCs w:val="28"/>
+          <w14:ligatures w14:val="none"/>
+        </w:rPr>
+        <w:t>trí</w:t>
+      </w:r>
+      <w:proofErr w:type="spellEnd"/>
+      <w:r>
+        <w:rPr>
+          <w:rFonts w:eastAsia="Times New Roman" w:cs="Times New Roman"/>
+          <w:kern w:val="0"/>
+          <w:szCs w:val="28"/>
+          <w14:ligatures w14:val="none"/>
+        </w:rPr>
+        <w:t xml:space="preserve">, </w:t>
+      </w:r>
+      <w:proofErr w:type="spellStart"/>
+      <w:r>
+        <w:rPr>
+          <w:rFonts w:eastAsia="Times New Roman" w:cs="Times New Roman"/>
+          <w:kern w:val="0"/>
+          <w:szCs w:val="28"/>
+          <w14:ligatures w14:val="none"/>
+        </w:rPr>
+        <w:t>thể</w:t>
+      </w:r>
+      <w:proofErr w:type="spellEnd"/>
+      <w:r>
+        <w:rPr>
+          <w:rFonts w:eastAsia="Times New Roman" w:cs="Times New Roman"/>
+          <w:kern w:val="0"/>
+          <w:szCs w:val="28"/>
+          <w14:ligatures w14:val="none"/>
+        </w:rPr>
+        <w:t xml:space="preserve"> </w:t>
+      </w:r>
+      <w:proofErr w:type="spellStart"/>
+      <w:r>
+        <w:rPr>
+          <w:rFonts w:eastAsia="Times New Roman" w:cs="Times New Roman"/>
+          <w:kern w:val="0"/>
+          <w:szCs w:val="28"/>
+          <w14:ligatures w14:val="none"/>
+        </w:rPr>
+        <w:t>dục</w:t>
+      </w:r>
+      <w:proofErr w:type="spellEnd"/>
+      <w:r>
+        <w:rPr>
+          <w:rFonts w:eastAsia="Times New Roman" w:cs="Times New Roman"/>
+          <w:kern w:val="0"/>
+          <w:szCs w:val="28"/>
+          <w14:ligatures w14:val="none"/>
+        </w:rPr>
+        <w:t xml:space="preserve"> </w:t>
+      </w:r>
+      <w:proofErr w:type="spellStart"/>
+      <w:r>
+        <w:rPr>
+          <w:rFonts w:eastAsia="Times New Roman" w:cs="Times New Roman"/>
+          <w:kern w:val="0"/>
+          <w:szCs w:val="28"/>
+          <w14:ligatures w14:val="none"/>
+        </w:rPr>
+        <w:t>thể</w:t>
+      </w:r>
+      <w:proofErr w:type="spellEnd"/>
+      <w:r>
+        <w:rPr>
+          <w:rFonts w:eastAsia="Times New Roman" w:cs="Times New Roman"/>
+          <w:kern w:val="0"/>
+          <w:szCs w:val="28"/>
+          <w14:ligatures w14:val="none"/>
+        </w:rPr>
+        <w:t xml:space="preserve"> </w:t>
+      </w:r>
+      <w:proofErr w:type="spellStart"/>
+      <w:r>
+        <w:rPr>
+          <w:rFonts w:eastAsia="Times New Roman" w:cs="Times New Roman"/>
+          <w:kern w:val="0"/>
+          <w:szCs w:val="28"/>
+          <w14:ligatures w14:val="none"/>
+        </w:rPr>
+        <w:t>thao</w:t>
+      </w:r>
+      <w:proofErr w:type="spellEnd"/>
+      <w:r>
+        <w:rPr>
+          <w:rFonts w:eastAsia="Times New Roman" w:cs="Times New Roman"/>
+          <w:kern w:val="0"/>
+          <w:szCs w:val="28"/>
+          <w14:ligatures w14:val="none"/>
+        </w:rPr>
+        <w:t>.</w:t>
+      </w:r>
+    </w:p>
+    <w:p>
+      <w:pPr>
+        <w:spacing w:before="120" w:after="120" w:line="240" w:lineRule="auto"/>
+        <w:ind w:left="709"/>
+        <w:jc w:val="both"/>
+        <w:rPr>
+          <w:rFonts w:eastAsia="Times New Roman" w:cs="Times New Roman"/>
+          <w:b/>
+          <w:bCs/>
+          <w:kern w:val="0"/>
+          <w:szCs w:val="28"/>
+          <w14:ligatures w14:val="none"/>
+        </w:rPr>
+      </w:pPr>
+      <w:proofErr w:type="spellStart"/>
+      <w:r>
+        <w:rPr>
+          <w:rFonts w:eastAsia="Times New Roman" w:cs="Times New Roman"/>
+          <w:b/>
+          <w:bCs/>
+          <w:kern w:val="0"/>
+          <w:szCs w:val="28"/>
+          <w14:ligatures w14:val="none"/>
+        </w:rPr>
+        <w:t>T</w:t>
+      </w:r>
+      <w:r>
+        <w:rPr>
+          <w:rFonts w:eastAsia="Times New Roman" w:cs="Times New Roman"/>
+          <w:b/>
+          <w:bCs/>
+          <w:kern w:val="0"/>
+          <w:szCs w:val="28"/>
+          <w14:ligatures w14:val="none"/>
+        </w:rPr>
+        <w:t>ừ</w:t>
+      </w:r>
+      <w:proofErr w:type="spellEnd"/>
+      <w:r>
+        <w:rPr>
+          <w:rFonts w:eastAsia="Times New Roman" w:cs="Times New Roman"/>
+          <w:b/>
+          <w:bCs/>
+          <w:kern w:val="0"/>
+          <w:szCs w:val="28"/>
+          <w14:ligatures w14:val="none"/>
+        </w:rPr>
+        <w:t xml:space="preserve"> </w:t>
+      </w:r>
+      <w:proofErr w:type="spellStart"/>
+      <w:r>
+        <w:rPr>
+          <w:rFonts w:eastAsia="Times New Roman" w:cs="Times New Roman"/>
+          <w:b/>
+          <w:bCs/>
+          <w:kern w:val="0"/>
+          <w:szCs w:val="28"/>
+          <w14:ligatures w14:val="none"/>
+        </w:rPr>
+        <w:t>t</w:t>
+      </w:r>
+      <w:r>
+        <w:rPr>
+          <w:rFonts w:eastAsia="Times New Roman" w:cs="Times New Roman"/>
+          <w:b/>
+          <w:bCs/>
+          <w:kern w:val="0"/>
+          <w:szCs w:val="28"/>
+          <w14:ligatures w14:val="none"/>
+        </w:rPr>
+        <w:t>rước</w:t>
+      </w:r>
+      <w:proofErr w:type="spellEnd"/>
+      <w:r>
+        <w:rPr>
+          <w:rFonts w:eastAsia="Times New Roman" w:cs="Times New Roman"/>
+          <w:b/>
+          <w:bCs/>
+          <w:kern w:val="0"/>
+          <w:szCs w:val="28"/>
+          <w14:ligatures w14:val="none"/>
+        </w:rPr>
+        <w:t xml:space="preserve"> </w:t>
+      </w:r>
+      <w:proofErr w:type="spellStart"/>
+      <w:r>
+        <w:rPr>
+          <w:rFonts w:eastAsia="Times New Roman" w:cs="Times New Roman"/>
+          <w:b/>
+          <w:bCs/>
+          <w:kern w:val="0"/>
+          <w:szCs w:val="28"/>
+          <w14:ligatures w14:val="none"/>
+        </w:rPr>
+        <w:t>giờ</w:t>
+      </w:r>
+      <w:proofErr w:type="spellEnd"/>
+      <w:r>
+        <w:rPr>
+          <w:rFonts w:eastAsia="Times New Roman" w:cs="Times New Roman"/>
+          <w:b/>
+          <w:bCs/>
+          <w:kern w:val="0"/>
+          <w:szCs w:val="28"/>
+          <w14:ligatures w14:val="none"/>
+        </w:rPr>
+        <w:t xml:space="preserve"> </w:t>
+      </w:r>
+      <w:proofErr w:type="spellStart"/>
+      <w:r>
+        <w:rPr>
+          <w:rFonts w:eastAsia="Times New Roman" w:cs="Times New Roman"/>
+          <w:b/>
+          <w:bCs/>
+          <w:kern w:val="0"/>
+          <w:szCs w:val="28"/>
+          <w14:ligatures w14:val="none"/>
+        </w:rPr>
+        <w:t>làm</w:t>
+      </w:r>
+      <w:proofErr w:type="spellEnd"/>
+      <w:r>
+        <w:rPr>
+          <w:rFonts w:eastAsia="Times New Roman" w:cs="Times New Roman"/>
+          <w:b/>
+          <w:bCs/>
+          <w:kern w:val="0"/>
+          <w:szCs w:val="28"/>
+          <w14:ligatures w14:val="none"/>
+        </w:rPr>
+        <w:t xml:space="preserve"> </w:t>
+      </w:r>
+      <w:proofErr w:type="spellStart"/>
+      <w:r>
+        <w:rPr>
+          <w:rFonts w:eastAsia="Times New Roman" w:cs="Times New Roman"/>
+          <w:b/>
+          <w:bCs/>
+          <w:kern w:val="0"/>
+          <w:szCs w:val="28"/>
+          <w14:ligatures w14:val="none"/>
+        </w:rPr>
+        <w:t>sổ</w:t>
+      </w:r>
+      <w:proofErr w:type="spellEnd"/>
+      <w:r>
+        <w:rPr>
+          <w:rFonts w:eastAsia="Times New Roman" w:cs="Times New Roman"/>
+          <w:b/>
+          <w:bCs/>
+          <w:kern w:val="0"/>
+          <w:szCs w:val="28"/>
+          <w14:ligatures w14:val="none"/>
+        </w:rPr>
+        <w:t xml:space="preserve"> </w:t>
+      </w:r>
+      <w:proofErr w:type="spellStart"/>
+      <w:r>
+        <w:rPr>
+          <w:rFonts w:eastAsia="Times New Roman" w:cs="Times New Roman"/>
+          <w:b/>
+          <w:bCs/>
+          <w:kern w:val="0"/>
+          <w:szCs w:val="28"/>
+          <w14:ligatures w14:val="none"/>
+        </w:rPr>
+        <w:t>sách</w:t>
+      </w:r>
+      <w:proofErr w:type="spellEnd"/>
+    </w:p>
+    <w:p>
+      <w:pPr>
+        <w:spacing w:before="120" w:after="120" w:line="240" w:lineRule="auto"/>
+        <w:ind w:left="709"/>
+        <w:jc w:val="both"/>
+        <w:rPr>
+          <w:rFonts w:eastAsia="Times New Roman" w:cs="Times New Roman"/>
+          <w:kern w:val="0"/>
+          <w:szCs w:val="28"/>
+          <w14:ligatures w14:val="none"/>
+        </w:rPr>
+      </w:pPr>
+      <w:r>
+        <w:rPr>
+          <w:rFonts w:eastAsia="Times New Roman" w:cs="Times New Roman"/>
+          <w:kern w:val="0"/>
+          <w:szCs w:val="28"/>
+          <w14:ligatures w14:val="none"/>
+        </w:rPr>
+        <w:t xml:space="preserve">1. </w:t>
+      </w:r>
+      <w:proofErr w:type="spellStart"/>
+      <w:r>
+        <w:rPr>
+          <w:rFonts w:eastAsia="Times New Roman" w:cs="Times New Roman"/>
+          <w:kern w:val="0"/>
+          <w:szCs w:val="28"/>
+          <w14:ligatures w14:val="none"/>
+        </w:rPr>
+        <w:t>sổ</w:t>
+      </w:r>
+      <w:proofErr w:type="spellEnd"/>
+      <w:r>
+        <w:rPr>
+          <w:rFonts w:eastAsia="Times New Roman" w:cs="Times New Roman"/>
+          <w:kern w:val="0"/>
+          <w:szCs w:val="28"/>
+          <w14:ligatures w14:val="none"/>
+        </w:rPr>
+        <w:t xml:space="preserve"> </w:t>
+      </w:r>
+      <w:proofErr w:type="spellStart"/>
+      <w:r>
+        <w:rPr>
+          <w:rFonts w:eastAsia="Times New Roman" w:cs="Times New Roman"/>
+          <w:kern w:val="0"/>
+          <w:szCs w:val="28"/>
+          <w14:ligatures w14:val="none"/>
+        </w:rPr>
+        <w:t>đăng</w:t>
+      </w:r>
+      <w:proofErr w:type="spellEnd"/>
+      <w:r>
+        <w:rPr>
+          <w:rFonts w:eastAsia="Times New Roman" w:cs="Times New Roman"/>
+          <w:kern w:val="0"/>
+          <w:szCs w:val="28"/>
+          <w14:ligatures w14:val="none"/>
+        </w:rPr>
+        <w:t xml:space="preserve"> </w:t>
+      </w:r>
+      <w:proofErr w:type="spellStart"/>
+      <w:r>
+        <w:rPr>
+          <w:rFonts w:eastAsia="Times New Roman" w:cs="Times New Roman"/>
+          <w:kern w:val="0"/>
+          <w:szCs w:val="28"/>
+          <w14:ligatures w14:val="none"/>
+        </w:rPr>
+        <w:t>ký</w:t>
+      </w:r>
+      <w:proofErr w:type="spellEnd"/>
+      <w:r>
+        <w:rPr>
+          <w:rFonts w:eastAsia="Times New Roman" w:cs="Times New Roman"/>
+          <w:kern w:val="0"/>
+          <w:szCs w:val="28"/>
+          <w14:ligatures w14:val="none"/>
+        </w:rPr>
+        <w:t xml:space="preserve"> </w:t>
+      </w:r>
+      <w:proofErr w:type="spellStart"/>
+      <w:r>
+        <w:rPr>
+          <w:rFonts w:eastAsia="Times New Roman" w:cs="Times New Roman"/>
+          <w:kern w:val="0"/>
+          <w:szCs w:val="28"/>
+          <w14:ligatures w14:val="none"/>
+        </w:rPr>
+        <w:t>truyền</w:t>
+      </w:r>
+      <w:proofErr w:type="spellEnd"/>
+      <w:r>
+        <w:rPr>
+          <w:rFonts w:eastAsia="Times New Roman" w:cs="Times New Roman"/>
+          <w:kern w:val="0"/>
+          <w:szCs w:val="28"/>
+          <w14:ligatures w14:val="none"/>
+        </w:rPr>
+        <w:t xml:space="preserve"> </w:t>
+      </w:r>
+      <w:proofErr w:type="spellStart"/>
+      <w:r>
+        <w:rPr>
+          <w:rFonts w:eastAsia="Times New Roman" w:cs="Times New Roman"/>
+          <w:kern w:val="0"/>
+          <w:szCs w:val="28"/>
+          <w14:ligatures w14:val="none"/>
+        </w:rPr>
+        <w:t>thanh</w:t>
+      </w:r>
+      <w:proofErr w:type="spellEnd"/>
+      <w:r>
+        <w:rPr>
+          <w:rFonts w:eastAsia="Times New Roman" w:cs="Times New Roman"/>
+          <w:kern w:val="0"/>
+          <w:szCs w:val="28"/>
+          <w14:ligatures w14:val="none"/>
+        </w:rPr>
+        <w:t xml:space="preserve"> </w:t>
+      </w:r>
+      <w:proofErr w:type="spellStart"/>
+      <w:r>
+        <w:rPr>
+          <w:rFonts w:eastAsia="Times New Roman" w:cs="Times New Roman"/>
+          <w:kern w:val="0"/>
+          <w:szCs w:val="28"/>
+          <w14:ligatures w14:val="none"/>
+        </w:rPr>
+        <w:t>nội</w:t>
+      </w:r>
+      <w:proofErr w:type="spellEnd"/>
+      <w:r>
+        <w:rPr>
+          <w:rFonts w:eastAsia="Times New Roman" w:cs="Times New Roman"/>
+          <w:kern w:val="0"/>
+          <w:szCs w:val="28"/>
+          <w14:ligatures w14:val="none"/>
+        </w:rPr>
+        <w:t xml:space="preserve"> </w:t>
+      </w:r>
+      <w:proofErr w:type="spellStart"/>
+      <w:r>
+        <w:rPr>
+          <w:rFonts w:eastAsia="Times New Roman" w:cs="Times New Roman"/>
+          <w:kern w:val="0"/>
+          <w:szCs w:val="28"/>
+          <w14:ligatures w14:val="none"/>
+        </w:rPr>
+        <w:t>bộ</w:t>
+      </w:r>
+      <w:proofErr w:type="spellEnd"/>
+    </w:p>
+    <w:p>
+      <w:pPr>
+        <w:spacing w:before="120" w:after="120" w:line="240" w:lineRule="auto"/>
+        <w:ind w:left="709"/>
+        <w:jc w:val="both"/>
+        <w:rPr>
+          <w:rFonts w:eastAsia="Times New Roman" w:cs="Times New Roman"/>
+          <w:kern w:val="0"/>
+          <w:szCs w:val="28"/>
+          <w14:ligatures w14:val="none"/>
+        </w:rPr>
+      </w:pPr>
+      <w:r>
+        <w:rPr>
+          <w:rFonts w:eastAsia="Times New Roman" w:cs="Times New Roman"/>
+          <w:kern w:val="0"/>
+          <w:szCs w:val="28"/>
+          <w14:ligatures w14:val="none"/>
+        </w:rPr>
+        <w:t xml:space="preserve">2. </w:t>
+      </w:r>
+      <w:proofErr w:type="spellStart"/>
+      <w:r>
+        <w:rPr>
+          <w:rFonts w:eastAsia="Times New Roman" w:cs="Times New Roman"/>
+          <w:kern w:val="0"/>
+          <w:szCs w:val="28"/>
+          <w14:ligatures w14:val="none"/>
+        </w:rPr>
+        <w:t>Sổ</w:t>
+      </w:r>
+      <w:proofErr w:type="spellEnd"/>
+      <w:r>
+        <w:rPr>
+          <w:rFonts w:eastAsia="Times New Roman" w:cs="Times New Roman"/>
+          <w:kern w:val="0"/>
+          <w:szCs w:val="28"/>
+          <w14:ligatures w14:val="none"/>
+        </w:rPr>
+        <w:t xml:space="preserve"> </w:t>
+      </w:r>
+      <w:proofErr w:type="spellStart"/>
+      <w:r>
+        <w:rPr>
+          <w:rFonts w:eastAsia="Times New Roman" w:cs="Times New Roman"/>
+          <w:kern w:val="0"/>
+          <w:szCs w:val="28"/>
+          <w14:ligatures w14:val="none"/>
+        </w:rPr>
+        <w:t>đăng</w:t>
+      </w:r>
+      <w:proofErr w:type="spellEnd"/>
+      <w:r>
+        <w:rPr>
+          <w:rFonts w:eastAsia="Times New Roman" w:cs="Times New Roman"/>
+          <w:kern w:val="0"/>
+          <w:szCs w:val="28"/>
+          <w14:ligatures w14:val="none"/>
+        </w:rPr>
+        <w:t xml:space="preserve"> </w:t>
+      </w:r>
+      <w:proofErr w:type="spellStart"/>
+      <w:r>
+        <w:rPr>
+          <w:rFonts w:eastAsia="Times New Roman" w:cs="Times New Roman"/>
+          <w:kern w:val="0"/>
+          <w:szCs w:val="28"/>
+          <w14:ligatures w14:val="none"/>
+        </w:rPr>
+        <w:t>ký</w:t>
+      </w:r>
+      <w:proofErr w:type="spellEnd"/>
+      <w:r>
+        <w:rPr>
+          <w:rFonts w:eastAsia="Times New Roman" w:cs="Times New Roman"/>
+          <w:kern w:val="0"/>
+          <w:szCs w:val="28"/>
+          <w14:ligatures w14:val="none"/>
+        </w:rPr>
+        <w:t xml:space="preserve"> </w:t>
+      </w:r>
+      <w:proofErr w:type="spellStart"/>
+      <w:r>
+        <w:rPr>
+          <w:rFonts w:eastAsia="Times New Roman" w:cs="Times New Roman"/>
+          <w:kern w:val="0"/>
+          <w:szCs w:val="28"/>
+          <w14:ligatures w14:val="none"/>
+        </w:rPr>
+        <w:t>sách</w:t>
+      </w:r>
+      <w:proofErr w:type="spellEnd"/>
+      <w:r>
+        <w:rPr>
+          <w:rFonts w:eastAsia="Times New Roman" w:cs="Times New Roman"/>
+          <w:kern w:val="0"/>
+          <w:szCs w:val="28"/>
+          <w14:ligatures w14:val="none"/>
+        </w:rPr>
+        <w:t xml:space="preserve">, Trang </w:t>
+      </w:r>
+      <w:proofErr w:type="spellStart"/>
+      <w:r>
+        <w:rPr>
+          <w:rFonts w:eastAsia="Times New Roman" w:cs="Times New Roman"/>
+          <w:kern w:val="0"/>
+          <w:szCs w:val="28"/>
+          <w14:ligatures w14:val="none"/>
+        </w:rPr>
+        <w:t>bị</w:t>
+      </w:r>
+      <w:proofErr w:type="spellEnd"/>
+      <w:r>
+        <w:rPr>
+          <w:rFonts w:eastAsia="Times New Roman" w:cs="Times New Roman"/>
+          <w:kern w:val="0"/>
+          <w:szCs w:val="28"/>
+          <w14:ligatures w14:val="none"/>
+        </w:rPr>
+        <w:t xml:space="preserve">, </w:t>
+      </w:r>
+      <w:proofErr w:type="spellStart"/>
+      <w:r>
+        <w:rPr>
+          <w:rFonts w:eastAsia="Times New Roman" w:cs="Times New Roman"/>
+          <w:kern w:val="0"/>
+          <w:szCs w:val="28"/>
+          <w14:ligatures w14:val="none"/>
+        </w:rPr>
+        <w:t>vật</w:t>
+      </w:r>
+      <w:proofErr w:type="spellEnd"/>
+      <w:r>
+        <w:rPr>
+          <w:rFonts w:eastAsia="Times New Roman" w:cs="Times New Roman"/>
+          <w:kern w:val="0"/>
+          <w:szCs w:val="28"/>
+          <w14:ligatures w14:val="none"/>
+        </w:rPr>
+        <w:t xml:space="preserve"> </w:t>
+      </w:r>
+      <w:proofErr w:type="spellStart"/>
+      <w:r>
+        <w:rPr>
+          <w:rFonts w:eastAsia="Times New Roman" w:cs="Times New Roman"/>
+          <w:kern w:val="0"/>
+          <w:szCs w:val="28"/>
+          <w14:ligatures w14:val="none"/>
+        </w:rPr>
+        <w:t>tư</w:t>
+      </w:r>
+      <w:proofErr w:type="spellEnd"/>
+      <w:r>
+        <w:rPr>
+          <w:rFonts w:eastAsia="Times New Roman" w:cs="Times New Roman"/>
+          <w:kern w:val="0"/>
+          <w:szCs w:val="28"/>
+          <w14:ligatures w14:val="none"/>
+        </w:rPr>
+        <w:t xml:space="preserve"> PHCM</w:t>
+      </w:r>
+    </w:p>
+    <w:p>
+      <w:pPr>
+        <w:spacing w:before="120" w:after="120" w:line="240" w:lineRule="auto"/>
+        <w:ind w:left="709"/>
+        <w:jc w:val="both"/>
+        <w:rPr>
+          <w:rFonts w:eastAsia="Times New Roman" w:cs="Times New Roman"/>
+          <w:kern w:val="0"/>
+          <w:szCs w:val="28"/>
+          <w14:ligatures w14:val="none"/>
+        </w:rPr>
+      </w:pPr>
+      <w:r>
+        <w:rPr>
+          <w:rFonts w:eastAsia="Times New Roman" w:cs="Times New Roman"/>
+          <w:kern w:val="0"/>
+          <w:szCs w:val="28"/>
+          <w14:ligatures w14:val="none"/>
+        </w:rPr>
+        <w:t xml:space="preserve">3. </w:t>
+      </w:r>
+      <w:proofErr w:type="spellStart"/>
+      <w:r>
+        <w:rPr>
+          <w:rFonts w:eastAsia="Times New Roman" w:cs="Times New Roman"/>
+          <w:kern w:val="0"/>
+          <w:szCs w:val="28"/>
+          <w14:ligatures w14:val="none"/>
+        </w:rPr>
+        <w:t>Sổ</w:t>
+      </w:r>
+      <w:proofErr w:type="spellEnd"/>
+      <w:r>
+        <w:rPr>
+          <w:rFonts w:eastAsia="Times New Roman" w:cs="Times New Roman"/>
+          <w:kern w:val="0"/>
+          <w:szCs w:val="28"/>
+          <w14:ligatures w14:val="none"/>
+        </w:rPr>
+        <w:t xml:space="preserve"> </w:t>
+      </w:r>
+      <w:proofErr w:type="spellStart"/>
+      <w:r>
+        <w:rPr>
+          <w:rFonts w:eastAsia="Times New Roman" w:cs="Times New Roman"/>
+          <w:kern w:val="0"/>
+          <w:szCs w:val="28"/>
+          <w14:ligatures w14:val="none"/>
+        </w:rPr>
+        <w:t>theo</w:t>
+      </w:r>
+      <w:proofErr w:type="spellEnd"/>
+      <w:r>
+        <w:rPr>
+          <w:rFonts w:eastAsia="Times New Roman" w:cs="Times New Roman"/>
+          <w:kern w:val="0"/>
+          <w:szCs w:val="28"/>
+          <w14:ligatures w14:val="none"/>
+        </w:rPr>
+        <w:t xml:space="preserve"> </w:t>
+      </w:r>
+      <w:proofErr w:type="spellStart"/>
+      <w:r>
+        <w:rPr>
+          <w:rFonts w:eastAsia="Times New Roman" w:cs="Times New Roman"/>
+          <w:kern w:val="0"/>
+          <w:szCs w:val="28"/>
+          <w14:ligatures w14:val="none"/>
+        </w:rPr>
+        <w:t>dõi</w:t>
+      </w:r>
+      <w:proofErr w:type="spellEnd"/>
+      <w:r>
+        <w:rPr>
+          <w:rFonts w:eastAsia="Times New Roman" w:cs="Times New Roman"/>
+          <w:kern w:val="0"/>
+          <w:szCs w:val="28"/>
+          <w14:ligatures w14:val="none"/>
+        </w:rPr>
+        <w:t xml:space="preserve"> </w:t>
+      </w:r>
+      <w:proofErr w:type="spellStart"/>
+      <w:r>
+        <w:rPr>
+          <w:rFonts w:eastAsia="Times New Roman" w:cs="Times New Roman"/>
+          <w:kern w:val="0"/>
+          <w:szCs w:val="28"/>
+          <w14:ligatures w14:val="none"/>
+        </w:rPr>
+        <w:t>giao</w:t>
+      </w:r>
+      <w:proofErr w:type="spellEnd"/>
+      <w:r>
+        <w:rPr>
+          <w:rFonts w:eastAsia="Times New Roman" w:cs="Times New Roman"/>
+          <w:kern w:val="0"/>
+          <w:szCs w:val="28"/>
+          <w14:ligatures w14:val="none"/>
+        </w:rPr>
+        <w:t xml:space="preserve">, </w:t>
+      </w:r>
+      <w:proofErr w:type="spellStart"/>
+      <w:r>
+        <w:rPr>
+          <w:rFonts w:eastAsia="Times New Roman" w:cs="Times New Roman"/>
+          <w:kern w:val="0"/>
+          <w:szCs w:val="28"/>
+          <w14:ligatures w14:val="none"/>
+        </w:rPr>
+        <w:t>nhận</w:t>
+      </w:r>
+      <w:proofErr w:type="spellEnd"/>
+      <w:r>
+        <w:rPr>
+          <w:rFonts w:eastAsia="Times New Roman" w:cs="Times New Roman"/>
+          <w:kern w:val="0"/>
+          <w:szCs w:val="28"/>
+          <w14:ligatures w14:val="none"/>
+        </w:rPr>
+        <w:t xml:space="preserve"> </w:t>
+      </w:r>
+      <w:proofErr w:type="spellStart"/>
+      <w:r>
+        <w:rPr>
+          <w:rFonts w:eastAsia="Times New Roman" w:cs="Times New Roman"/>
+          <w:kern w:val="0"/>
+          <w:szCs w:val="28"/>
+          <w14:ligatures w14:val="none"/>
+        </w:rPr>
+        <w:t>báo</w:t>
+      </w:r>
+      <w:proofErr w:type="spellEnd"/>
+      <w:r>
+        <w:rPr>
+          <w:rFonts w:eastAsia="Times New Roman" w:cs="Times New Roman"/>
+          <w:kern w:val="0"/>
+          <w:szCs w:val="28"/>
+          <w14:ligatures w14:val="none"/>
+        </w:rPr>
+        <w:t xml:space="preserve"> </w:t>
+      </w:r>
+      <w:proofErr w:type="spellStart"/>
+      <w:r>
+        <w:rPr>
+          <w:rFonts w:eastAsia="Times New Roman" w:cs="Times New Roman"/>
+          <w:kern w:val="0"/>
+          <w:szCs w:val="28"/>
+          <w14:ligatures w14:val="none"/>
+        </w:rPr>
+        <w:t>phòng</w:t>
+      </w:r>
+      <w:proofErr w:type="spellEnd"/>
+      <w:r>
+        <w:rPr>
+          <w:rFonts w:eastAsia="Times New Roman" w:cs="Times New Roman"/>
+          <w:kern w:val="0"/>
+          <w:szCs w:val="28"/>
+          <w14:ligatures w14:val="none"/>
+        </w:rPr>
+        <w:t xml:space="preserve"> HCM</w:t>
+      </w:r>
+    </w:p>
+    <w:p>
+      <w:pPr>
+        <w:spacing w:before="120" w:after="120" w:line="240" w:lineRule="auto"/>
+        <w:ind w:left="709"/>
+        <w:jc w:val="both"/>
+        <w:rPr>
+          <w:rFonts w:eastAsia="Times New Roman" w:cs="Times New Roman"/>
+          <w:kern w:val="0"/>
+          <w:szCs w:val="28"/>
+          <w14:ligatures w14:val="none"/>
+        </w:rPr>
+      </w:pPr>
+      <w:r>
+        <w:rPr>
+          <w:rFonts w:eastAsia="Times New Roman" w:cs="Times New Roman"/>
+          <w:kern w:val="0"/>
+          <w:szCs w:val="28"/>
+          <w14:ligatures w14:val="none"/>
+        </w:rPr>
+        <w:t xml:space="preserve">4. </w:t>
+      </w:r>
+      <w:proofErr w:type="spellStart"/>
+      <w:r>
+        <w:rPr>
+          <w:rFonts w:eastAsia="Times New Roman" w:cs="Times New Roman"/>
+          <w:kern w:val="0"/>
+          <w:szCs w:val="28"/>
+          <w14:ligatures w14:val="none"/>
+        </w:rPr>
+        <w:t>Sổ</w:t>
+      </w:r>
+      <w:proofErr w:type="spellEnd"/>
+      <w:r>
+        <w:rPr>
+          <w:rFonts w:eastAsia="Times New Roman" w:cs="Times New Roman"/>
+          <w:kern w:val="0"/>
+          <w:szCs w:val="28"/>
+          <w14:ligatures w14:val="none"/>
+        </w:rPr>
+        <w:t xml:space="preserve"> </w:t>
+      </w:r>
+      <w:proofErr w:type="spellStart"/>
+      <w:r>
+        <w:rPr>
+          <w:rFonts w:eastAsia="Times New Roman" w:cs="Times New Roman"/>
+          <w:kern w:val="0"/>
+          <w:szCs w:val="28"/>
+          <w14:ligatures w14:val="none"/>
+        </w:rPr>
+        <w:t>theo</w:t>
+      </w:r>
+      <w:proofErr w:type="spellEnd"/>
+      <w:r>
+        <w:rPr>
+          <w:rFonts w:eastAsia="Times New Roman" w:cs="Times New Roman"/>
+          <w:kern w:val="0"/>
+          <w:szCs w:val="28"/>
+          <w14:ligatures w14:val="none"/>
+        </w:rPr>
+        <w:t xml:space="preserve"> </w:t>
+      </w:r>
+      <w:proofErr w:type="spellStart"/>
+      <w:r>
+        <w:rPr>
+          <w:rFonts w:eastAsia="Times New Roman" w:cs="Times New Roman"/>
+          <w:kern w:val="0"/>
+          <w:szCs w:val="28"/>
+          <w14:ligatures w14:val="none"/>
+        </w:rPr>
+        <w:t>dõi</w:t>
+      </w:r>
+      <w:proofErr w:type="spellEnd"/>
+      <w:r>
+        <w:rPr>
+          <w:rFonts w:eastAsia="Times New Roman" w:cs="Times New Roman"/>
+          <w:kern w:val="0"/>
+          <w:szCs w:val="28"/>
+          <w14:ligatures w14:val="none"/>
+        </w:rPr>
+        <w:t xml:space="preserve"> </w:t>
+      </w:r>
+      <w:proofErr w:type="spellStart"/>
+      <w:r>
+        <w:rPr>
+          <w:rFonts w:eastAsia="Times New Roman" w:cs="Times New Roman"/>
+          <w:kern w:val="0"/>
+          <w:szCs w:val="28"/>
+          <w14:ligatures w14:val="none"/>
+        </w:rPr>
+        <w:t>mượn</w:t>
+      </w:r>
+      <w:proofErr w:type="spellEnd"/>
+      <w:r>
+        <w:rPr>
+          <w:rFonts w:eastAsia="Times New Roman" w:cs="Times New Roman"/>
+          <w:kern w:val="0"/>
+          <w:szCs w:val="28"/>
+          <w14:ligatures w14:val="none"/>
+        </w:rPr>
+        <w:t xml:space="preserve"> </w:t>
+      </w:r>
+      <w:proofErr w:type="spellStart"/>
+      <w:r>
+        <w:rPr>
+          <w:rFonts w:eastAsia="Times New Roman" w:cs="Times New Roman"/>
+          <w:kern w:val="0"/>
+          <w:szCs w:val="28"/>
+          <w14:ligatures w14:val="none"/>
+        </w:rPr>
+        <w:t>vật</w:t>
+      </w:r>
+      <w:proofErr w:type="spellEnd"/>
+      <w:r>
+        <w:rPr>
+          <w:rFonts w:eastAsia="Times New Roman" w:cs="Times New Roman"/>
+          <w:kern w:val="0"/>
+          <w:szCs w:val="28"/>
+          <w14:ligatures w14:val="none"/>
+        </w:rPr>
+        <w:t xml:space="preserve"> </w:t>
+      </w:r>
+      <w:proofErr w:type="spellStart"/>
+      <w:r>
+        <w:rPr>
+          <w:rFonts w:eastAsia="Times New Roman" w:cs="Times New Roman"/>
+          <w:kern w:val="0"/>
+          <w:szCs w:val="28"/>
+          <w14:ligatures w14:val="none"/>
+        </w:rPr>
+        <w:t>chất</w:t>
+      </w:r>
+      <w:proofErr w:type="spellEnd"/>
+      <w:r>
+        <w:rPr>
+          <w:rFonts w:eastAsia="Times New Roman" w:cs="Times New Roman"/>
+          <w:kern w:val="0"/>
+          <w:szCs w:val="28"/>
+          <w14:ligatures w14:val="none"/>
+        </w:rPr>
+        <w:t xml:space="preserve"> </w:t>
+      </w:r>
+      <w:proofErr w:type="spellStart"/>
+      <w:r>
+        <w:rPr>
+          <w:rFonts w:eastAsia="Times New Roman" w:cs="Times New Roman"/>
+          <w:kern w:val="0"/>
+          <w:szCs w:val="28"/>
+          <w14:ligatures w14:val="none"/>
+        </w:rPr>
+        <w:t>phòng</w:t>
+      </w:r>
+      <w:proofErr w:type="spellEnd"/>
+      <w:r>
+        <w:rPr>
+          <w:rFonts w:eastAsia="Times New Roman" w:cs="Times New Roman"/>
+          <w:kern w:val="0"/>
+          <w:szCs w:val="28"/>
+          <w14:ligatures w14:val="none"/>
+        </w:rPr>
+        <w:t xml:space="preserve"> HCM</w:t>
+      </w:r>
+    </w:p>
+    <w:p>
+      <w:pPr>
+        <w:spacing w:before="120" w:after="120" w:line="240" w:lineRule="auto"/>
+        <w:ind w:left="709"/>
+        <w:jc w:val="both"/>
+        <w:rPr>
+          <w:rFonts w:eastAsia="Times New Roman" w:cs="Times New Roman"/>
+          <w:kern w:val="0"/>
+          <w:szCs w:val="28"/>
+          <w14:ligatures w14:val="none"/>
+        </w:rPr>
+      </w:pPr>
+      <w:proofErr w:type="spellStart"/>
+      <w:r>
+        <w:rPr>
+          <w:rFonts w:eastAsia="Times New Roman" w:cs="Times New Roman"/>
+          <w:kern w:val="0"/>
+          <w:szCs w:val="28"/>
+          <w14:ligatures w14:val="none"/>
+        </w:rPr>
+        <w:t>ngoài</w:t>
+      </w:r>
+      <w:proofErr w:type="spellEnd"/>
+      <w:r>
+        <w:rPr>
+          <w:rFonts w:eastAsia="Times New Roman" w:cs="Times New Roman"/>
+          <w:kern w:val="0"/>
+          <w:szCs w:val="28"/>
+          <w14:ligatures w14:val="none"/>
+        </w:rPr>
+        <w:t xml:space="preserve"> ra </w:t>
+      </w:r>
+      <w:proofErr w:type="spellStart"/>
+      <w:r>
+        <w:rPr>
+          <w:rFonts w:eastAsia="Times New Roman" w:cs="Times New Roman"/>
+          <w:kern w:val="0"/>
+          <w:szCs w:val="28"/>
+          <w14:ligatures w14:val="none"/>
+        </w:rPr>
+        <w:t>có</w:t>
+      </w:r>
+      <w:proofErr w:type="spellEnd"/>
+      <w:r>
+        <w:rPr>
+          <w:rFonts w:eastAsia="Times New Roman" w:cs="Times New Roman"/>
+          <w:kern w:val="0"/>
+          <w:szCs w:val="28"/>
+          <w14:ligatures w14:val="none"/>
+        </w:rPr>
+        <w:t xml:space="preserve"> </w:t>
+      </w:r>
+      <w:proofErr w:type="spellStart"/>
+      <w:r>
+        <w:rPr>
+          <w:rFonts w:eastAsia="Times New Roman" w:cs="Times New Roman"/>
+          <w:kern w:val="0"/>
+          <w:szCs w:val="28"/>
+          <w14:ligatures w14:val="none"/>
+        </w:rPr>
+        <w:t>sổ</w:t>
+      </w:r>
+      <w:proofErr w:type="spellEnd"/>
+      <w:r>
+        <w:rPr>
+          <w:rFonts w:eastAsia="Times New Roman" w:cs="Times New Roman"/>
+          <w:kern w:val="0"/>
+          <w:szCs w:val="28"/>
+          <w14:ligatures w14:val="none"/>
+        </w:rPr>
+        <w:t xml:space="preserve"> </w:t>
+      </w:r>
+      <w:proofErr w:type="spellStart"/>
+      <w:r>
+        <w:rPr>
+          <w:rFonts w:eastAsia="Times New Roman" w:cs="Times New Roman"/>
+          <w:kern w:val="0"/>
+          <w:szCs w:val="28"/>
+          <w14:ligatures w14:val="none"/>
+        </w:rPr>
+        <w:t>kế</w:t>
+      </w:r>
+      <w:proofErr w:type="spellEnd"/>
+      <w:r>
+        <w:rPr>
+          <w:rFonts w:eastAsia="Times New Roman" w:cs="Times New Roman"/>
+          <w:kern w:val="0"/>
+          <w:szCs w:val="28"/>
+          <w14:ligatures w14:val="none"/>
+        </w:rPr>
+        <w:t xml:space="preserve"> </w:t>
+      </w:r>
+      <w:proofErr w:type="spellStart"/>
+      <w:r>
+        <w:rPr>
+          <w:rFonts w:eastAsia="Times New Roman" w:cs="Times New Roman"/>
+          <w:kern w:val="0"/>
+          <w:szCs w:val="28"/>
+          <w14:ligatures w14:val="none"/>
+        </w:rPr>
+        <w:t>hoạch</w:t>
+      </w:r>
+      <w:proofErr w:type="spellEnd"/>
+      <w:r>
+        <w:rPr>
+          <w:rFonts w:eastAsia="Times New Roman" w:cs="Times New Roman"/>
+          <w:kern w:val="0"/>
+          <w:szCs w:val="28"/>
+          <w14:ligatures w14:val="none"/>
+        </w:rPr>
+        <w:t xml:space="preserve"> </w:t>
+      </w:r>
+      <w:proofErr w:type="spellStart"/>
+      <w:r>
+        <w:rPr>
+          <w:rFonts w:eastAsia="Times New Roman" w:cs="Times New Roman"/>
+          <w:kern w:val="0"/>
+          <w:szCs w:val="28"/>
+          <w14:ligatures w14:val="none"/>
+        </w:rPr>
+        <w:t>hoạt</w:t>
+      </w:r>
+      <w:proofErr w:type="spellEnd"/>
+      <w:r>
+        <w:rPr>
+          <w:rFonts w:eastAsia="Times New Roman" w:cs="Times New Roman"/>
+          <w:kern w:val="0"/>
+          <w:szCs w:val="28"/>
+          <w14:ligatures w14:val="none"/>
+        </w:rPr>
+        <w:t xml:space="preserve"> </w:t>
+      </w:r>
+      <w:proofErr w:type="spellStart"/>
+      <w:r>
+        <w:rPr>
+          <w:rFonts w:eastAsia="Times New Roman" w:cs="Times New Roman"/>
+          <w:kern w:val="0"/>
+          <w:szCs w:val="28"/>
+          <w14:ligatures w14:val="none"/>
+        </w:rPr>
+        <w:t>động</w:t>
+      </w:r>
+      <w:proofErr w:type="spellEnd"/>
+      <w:r>
+        <w:rPr>
+          <w:rFonts w:eastAsia="Times New Roman" w:cs="Times New Roman"/>
+          <w:kern w:val="0"/>
+          <w:szCs w:val="28"/>
+          <w14:ligatures w14:val="none"/>
+        </w:rPr>
+        <w:t xml:space="preserve"> </w:t>
+      </w:r>
+      <w:proofErr w:type="spellStart"/>
+      <w:r>
+        <w:rPr>
+          <w:rFonts w:eastAsia="Times New Roman" w:cs="Times New Roman"/>
+          <w:kern w:val="0"/>
+          <w:szCs w:val="28"/>
+          <w14:ligatures w14:val="none"/>
+        </w:rPr>
+        <w:t>phòng</w:t>
+      </w:r>
+      <w:proofErr w:type="spellEnd"/>
+      <w:r>
+        <w:rPr>
+          <w:rFonts w:eastAsia="Times New Roman" w:cs="Times New Roman"/>
+          <w:kern w:val="0"/>
+          <w:szCs w:val="28"/>
+          <w14:ligatures w14:val="none"/>
+        </w:rPr>
+        <w:t xml:space="preserve"> HCM</w:t>
+      </w:r>
+    </w:p>
+    <w:p>
+      <w:pPr>
+        <w:spacing w:before="120" w:after="120" w:line="240" w:lineRule="auto"/>
+        <w:ind w:left="709"/>
+        <w:jc w:val="both"/>
+        <w:rPr>
           <w:rFonts w:cs="Times New Roman"/>
           <w:szCs w:val="28"/>
         </w:rPr>
       </w:pPr>
+      <w:proofErr w:type="spellStart"/>
+      <w:r>
+        <w:rPr>
+          <w:rFonts w:eastAsia="Times New Roman" w:cs="Times New Roman"/>
+          <w:kern w:val="0"/>
+          <w:szCs w:val="28"/>
+          <w14:ligatures w14:val="none"/>
+        </w:rPr>
+        <w:t>Hằng</w:t>
+      </w:r>
+      <w:proofErr w:type="spellEnd"/>
+      <w:r>
+        <w:rPr>
+          <w:rFonts w:eastAsia="Times New Roman" w:cs="Times New Roman"/>
+          <w:kern w:val="0"/>
+          <w:szCs w:val="28"/>
+          <w14:ligatures w14:val="none"/>
+        </w:rPr>
+        <w:t xml:space="preserve"> </w:t>
+      </w:r>
+      <w:proofErr w:type="spellStart"/>
+      <w:r>
+        <w:rPr>
+          <w:rFonts w:eastAsia="Times New Roman" w:cs="Times New Roman"/>
+          <w:kern w:val="0"/>
+          <w:szCs w:val="28"/>
+          <w14:ligatures w14:val="none"/>
+        </w:rPr>
+        <w:t>tháng</w:t>
+      </w:r>
+      <w:proofErr w:type="spellEnd"/>
+      <w:r>
+        <w:rPr>
+          <w:rFonts w:eastAsia="Times New Roman" w:cs="Times New Roman"/>
+          <w:kern w:val="0"/>
+          <w:szCs w:val="28"/>
+          <w14:ligatures w14:val="none"/>
+        </w:rPr>
+        <w:t xml:space="preserve"> </w:t>
+      </w:r>
+      <w:proofErr w:type="spellStart"/>
+      <w:r>
+        <w:rPr>
+          <w:rFonts w:eastAsia="Times New Roman" w:cs="Times New Roman"/>
+          <w:kern w:val="0"/>
+          <w:szCs w:val="28"/>
+          <w14:ligatures w14:val="none"/>
+        </w:rPr>
+        <w:t>có</w:t>
+      </w:r>
+      <w:proofErr w:type="spellEnd"/>
+      <w:r>
+        <w:rPr>
+          <w:rFonts w:eastAsia="Times New Roman" w:cs="Times New Roman"/>
+          <w:kern w:val="0"/>
+          <w:szCs w:val="28"/>
+          <w14:ligatures w14:val="none"/>
+        </w:rPr>
+        <w:t xml:space="preserve"> </w:t>
+      </w:r>
+      <w:proofErr w:type="spellStart"/>
+      <w:r>
+        <w:rPr>
+          <w:rFonts w:eastAsia="Times New Roman" w:cs="Times New Roman"/>
+          <w:kern w:val="0"/>
+          <w:szCs w:val="28"/>
+          <w14:ligatures w14:val="none"/>
+        </w:rPr>
+        <w:t>chương</w:t>
+      </w:r>
+      <w:proofErr w:type="spellEnd"/>
+      <w:r>
+        <w:rPr>
+          <w:rFonts w:eastAsia="Times New Roman" w:cs="Times New Roman"/>
+          <w:kern w:val="0"/>
+          <w:szCs w:val="28"/>
+          <w14:ligatures w14:val="none"/>
+        </w:rPr>
+        <w:t xml:space="preserve"> </w:t>
+      </w:r>
+      <w:proofErr w:type="spellStart"/>
+      <w:r>
+        <w:rPr>
+          <w:rFonts w:eastAsia="Times New Roman" w:cs="Times New Roman"/>
+          <w:kern w:val="0"/>
+          <w:szCs w:val="28"/>
+          <w14:ligatures w14:val="none"/>
+        </w:rPr>
+        <w:t>trình</w:t>
+      </w:r>
+      <w:proofErr w:type="spellEnd"/>
+      <w:r>
+        <w:rPr>
+          <w:rFonts w:eastAsia="Times New Roman" w:cs="Times New Roman"/>
+          <w:kern w:val="0"/>
+          <w:szCs w:val="28"/>
+          <w14:ligatures w14:val="none"/>
+        </w:rPr>
+        <w:t xml:space="preserve">, </w:t>
+      </w:r>
+      <w:proofErr w:type="spellStart"/>
+      <w:r>
+        <w:rPr>
+          <w:rFonts w:eastAsia="Times New Roman" w:cs="Times New Roman"/>
+          <w:kern w:val="0"/>
+          <w:szCs w:val="28"/>
+          <w14:ligatures w14:val="none"/>
+        </w:rPr>
+        <w:t>hàng</w:t>
+      </w:r>
+      <w:proofErr w:type="spellEnd"/>
+      <w:r>
+        <w:rPr>
+          <w:rFonts w:eastAsia="Times New Roman" w:cs="Times New Roman"/>
+          <w:kern w:val="0"/>
+          <w:szCs w:val="28"/>
+          <w14:ligatures w14:val="none"/>
+        </w:rPr>
+        <w:t xml:space="preserve"> </w:t>
+      </w:r>
+      <w:proofErr w:type="spellStart"/>
+      <w:r>
+        <w:rPr>
+          <w:rFonts w:eastAsia="Times New Roman" w:cs="Times New Roman"/>
+          <w:kern w:val="0"/>
+          <w:szCs w:val="28"/>
+          <w14:ligatures w14:val="none"/>
+        </w:rPr>
+        <w:t>tuần</w:t>
+      </w:r>
+      <w:proofErr w:type="spellEnd"/>
+      <w:r>
+        <w:rPr>
+          <w:rFonts w:eastAsia="Times New Roman" w:cs="Times New Roman"/>
+          <w:kern w:val="0"/>
+          <w:szCs w:val="28"/>
+          <w14:ligatures w14:val="none"/>
+        </w:rPr>
+        <w:t xml:space="preserve"> </w:t>
+      </w:r>
+      <w:proofErr w:type="spellStart"/>
+      <w:r>
+        <w:rPr>
+          <w:rFonts w:eastAsia="Times New Roman" w:cs="Times New Roman"/>
+          <w:kern w:val="0"/>
+          <w:szCs w:val="28"/>
+          <w14:ligatures w14:val="none"/>
+        </w:rPr>
+        <w:t>có</w:t>
+      </w:r>
+      <w:proofErr w:type="spellEnd"/>
+      <w:r>
+        <w:rPr>
+          <w:rFonts w:eastAsia="Times New Roman" w:cs="Times New Roman"/>
+          <w:kern w:val="0"/>
+          <w:szCs w:val="28"/>
+          <w14:ligatures w14:val="none"/>
+        </w:rPr>
+        <w:t xml:space="preserve"> </w:t>
+      </w:r>
+      <w:proofErr w:type="spellStart"/>
+      <w:r>
+        <w:rPr>
+          <w:rFonts w:eastAsia="Times New Roman" w:cs="Times New Roman"/>
+          <w:kern w:val="0"/>
+          <w:szCs w:val="28"/>
+          <w14:ligatures w14:val="none"/>
+        </w:rPr>
+        <w:t>lịch</w:t>
+      </w:r>
+      <w:proofErr w:type="spellEnd"/>
     </w:p>
     <w:sectPr>
       <w:pgSz w:w="12240" w:h="15840"/>

</xml_diff>